<commit_message>
Updated het audio scripped
</commit_message>
<xml_diff>
--- a/Design Documents/AudioScript.docx
+++ b/Design Documents/AudioScript.docx
@@ -1,6 +1,6 @@
 
 <file path=word/document.xml><?xml version="1.0" encoding="utf-8"?>
-<w:document xmlns:wpc="http://schemas.microsoft.com/office/word/2010/wordprocessingCanvas" xmlns:mc="http://schemas.openxmlformats.org/markup-compatibility/2006" xmlns:o="urn:schemas-microsoft-com:office:office" xmlns:r="http://schemas.openxmlformats.org/officeDocument/2006/relationships" xmlns:m="http://schemas.openxmlformats.org/officeDocument/2006/math" xmlns:v="urn:schemas-microsoft-com:vml" xmlns:wp14="http://schemas.microsoft.com/office/word/2010/wordprocessingDrawing" xmlns:wp="http://schemas.openxmlformats.org/drawingml/2006/wordprocessingDrawing" xmlns:w10="urn:schemas-microsoft-com:office:word" xmlns:w="http://schemas.openxmlformats.org/wordprocessingml/2006/main" xmlns:w14="http://schemas.microsoft.com/office/word/2010/wordml" xmlns:w15="http://schemas.microsoft.com/office/word/2012/wordml" xmlns:wpg="http://schemas.microsoft.com/office/word/2010/wordprocessingGroup" xmlns:wpi="http://schemas.microsoft.com/office/word/2010/wordprocessingInk" xmlns:wne="http://schemas.microsoft.com/office/word/2006/wordml" xmlns:wps="http://schemas.microsoft.com/office/word/2010/wordprocessingShape" mc:Ignorable="w14 w15 wp14">
+<w:document xmlns:wpc="http://schemas.microsoft.com/office/word/2010/wordprocessingCanvas" xmlns:mo="http://schemas.microsoft.com/office/mac/office/2008/main" xmlns:mc="http://schemas.openxmlformats.org/markup-compatibility/2006" xmlns:mv="urn:schemas-microsoft-com:mac:vml" xmlns:o="urn:schemas-microsoft-com:office:office" xmlns:r="http://schemas.openxmlformats.org/officeDocument/2006/relationships" xmlns:m="http://schemas.openxmlformats.org/officeDocument/2006/math" xmlns:v="urn:schemas-microsoft-com:vml" xmlns:wp14="http://schemas.microsoft.com/office/word/2010/wordprocessingDrawing" xmlns:wp="http://schemas.openxmlformats.org/drawingml/2006/wordprocessingDrawing" xmlns:w10="urn:schemas-microsoft-com:office:word" xmlns:w="http://schemas.openxmlformats.org/wordprocessingml/2006/main" xmlns:w14="http://schemas.microsoft.com/office/word/2010/wordml" xmlns:wpg="http://schemas.microsoft.com/office/word/2010/wordprocessingGroup" xmlns:wpi="http://schemas.microsoft.com/office/word/2010/wordprocessingInk" xmlns:wne="http://schemas.microsoft.com/office/word/2006/wordml" xmlns:wps="http://schemas.microsoft.com/office/word/2010/wordprocessingShape" mc:Ignorable="w14 wp14">
   <w:body>
     <w:p>
       <w:pPr>
@@ -152,10 +152,12 @@
         <w:t>*</w:t>
       </w:r>
       <w:proofErr w:type="spellStart"/>
+      <w:proofErr w:type="gramStart"/>
       <w:r>
         <w:t>aardbeving</w:t>
       </w:r>
       <w:proofErr w:type="spellEnd"/>
+      <w:proofErr w:type="gramEnd"/>
       <w:r>
         <w:t xml:space="preserve">, </w:t>
       </w:r>
@@ -176,12 +178,10 @@
         <w:t xml:space="preserve"> </w:t>
       </w:r>
       <w:proofErr w:type="spellStart"/>
-      <w:proofErr w:type="gramStart"/>
       <w:r>
         <w:t>dom</w:t>
       </w:r>
       <w:proofErr w:type="spellEnd"/>
-      <w:proofErr w:type="gramEnd"/>
       <w:r>
         <w:t xml:space="preserve"> </w:t>
       </w:r>
@@ -805,26 +805,46 @@
     <w:p/>
     <w:p>
       <w:r>
+        <w:rPr>
+          <w:i/>
+        </w:rPr>
         <w:t xml:space="preserve">Na </w:t>
       </w:r>
       <w:proofErr w:type="spellStart"/>
       <w:r>
+        <w:rPr>
+          <w:i/>
+        </w:rPr>
         <w:t>opnemen</w:t>
       </w:r>
       <w:proofErr w:type="spellEnd"/>
       <w:r>
+        <w:rPr>
+          <w:i/>
+        </w:rPr>
         <w:t xml:space="preserve"> van </w:t>
       </w:r>
       <w:proofErr w:type="spellStart"/>
       <w:r>
+        <w:rPr>
+          <w:i/>
+        </w:rPr>
         <w:t>eerste</w:t>
       </w:r>
       <w:proofErr w:type="spellEnd"/>
       <w:r>
+        <w:rPr>
+          <w:i/>
+        </w:rPr>
         <w:t xml:space="preserve"> object - </w:t>
       </w:r>
       <w:r>
+        <w:rPr>
+          <w:i/>
+        </w:rPr>
         <w:br/>
+      </w:r>
+      <w:r>
         <w:t>Evert: “</w:t>
       </w:r>
       <w:proofErr w:type="spellStart"/>
@@ -902,55 +922,271 @@
     </w:p>
     <w:p/>
     <w:p>
-      <w:proofErr w:type="spellStart"/>
-      <w:r>
-        <w:rPr>
-          <w:i/>
-        </w:rPr>
-        <w:t>Helemaal</w:t>
-      </w:r>
-      <w:proofErr w:type="spellEnd"/>
-      <w:r>
-        <w:rPr>
-          <w:i/>
-        </w:rPr>
-        <w:t xml:space="preserve"> </w:t>
-      </w:r>
-      <w:proofErr w:type="spellStart"/>
-      <w:r>
-        <w:rPr>
-          <w:i/>
-        </w:rPr>
-        <w:t>aan</w:t>
-      </w:r>
-      <w:proofErr w:type="spellEnd"/>
-      <w:r>
-        <w:rPr>
-          <w:i/>
-        </w:rPr>
-        <w:t xml:space="preserve"> het </w:t>
-      </w:r>
-      <w:proofErr w:type="spellStart"/>
-      <w:r>
-        <w:rPr>
-          <w:i/>
-        </w:rPr>
-        <w:t>einde</w:t>
-      </w:r>
-      <w:proofErr w:type="spellEnd"/>
+      <w:r>
+        <w:rPr>
+          <w:i/>
+        </w:rPr>
+        <w:t xml:space="preserve">Na het </w:t>
+      </w:r>
+      <w:proofErr w:type="spellStart"/>
+      <w:r>
+        <w:rPr>
+          <w:i/>
+        </w:rPr>
+        <w:t>onsuccesvol</w:t>
+      </w:r>
+      <w:proofErr w:type="spellEnd"/>
+      <w:r>
+        <w:rPr>
+          <w:i/>
+        </w:rPr>
+        <w:t xml:space="preserve"> </w:t>
+      </w:r>
+      <w:proofErr w:type="spellStart"/>
+      <w:r>
+        <w:rPr>
+          <w:i/>
+        </w:rPr>
+        <w:t>proberen</w:t>
+      </w:r>
+      <w:proofErr w:type="spellEnd"/>
+      <w:r>
+        <w:rPr>
+          <w:i/>
+        </w:rPr>
+        <w:t xml:space="preserve"> </w:t>
+      </w:r>
+      <w:proofErr w:type="spellStart"/>
+      <w:proofErr w:type="gramStart"/>
+      <w:r>
+        <w:rPr>
+          <w:i/>
+        </w:rPr>
+        <w:t>te</w:t>
+      </w:r>
+      <w:proofErr w:type="spellEnd"/>
+      <w:proofErr w:type="gramEnd"/>
+      <w:r>
+        <w:rPr>
+          <w:i/>
+        </w:rPr>
+        <w:t xml:space="preserve"> </w:t>
+      </w:r>
+      <w:proofErr w:type="spellStart"/>
+      <w:r>
+        <w:rPr>
+          <w:i/>
+        </w:rPr>
+        <w:t>plaatsen</w:t>
+      </w:r>
+      <w:proofErr w:type="spellEnd"/>
+      <w:r>
+        <w:rPr>
+          <w:i/>
+        </w:rPr>
+        <w:t xml:space="preserve"> van </w:t>
+      </w:r>
+      <w:proofErr w:type="spellStart"/>
+      <w:r>
+        <w:rPr>
+          <w:i/>
+        </w:rPr>
+        <w:t>een</w:t>
+      </w:r>
+      <w:proofErr w:type="spellEnd"/>
+      <w:r>
+        <w:rPr>
+          <w:i/>
+        </w:rPr>
+        <w:t xml:space="preserve"> object –</w:t>
+      </w:r>
+    </w:p>
+    <w:p>
+      <w:r>
+        <w:t>Evert: “</w:t>
+      </w:r>
+      <w:proofErr w:type="spellStart"/>
+      <w:r>
+        <w:t>Kak</w:t>
+      </w:r>
+      <w:proofErr w:type="spellEnd"/>
+      <w:r>
+        <w:t xml:space="preserve">! </w:t>
+      </w:r>
+      <w:proofErr w:type="spellStart"/>
+      <w:r>
+        <w:t>Dat</w:t>
+      </w:r>
+      <w:proofErr w:type="spellEnd"/>
+      <w:r>
+        <w:t xml:space="preserve"> </w:t>
+      </w:r>
+      <w:proofErr w:type="spellStart"/>
+      <w:r>
+        <w:t>gaat</w:t>
+      </w:r>
+      <w:proofErr w:type="spellEnd"/>
+      <w:r>
+        <w:t xml:space="preserve"> </w:t>
+      </w:r>
+      <w:proofErr w:type="spellStart"/>
+      <w:r>
+        <w:t>niet</w:t>
+      </w:r>
+      <w:proofErr w:type="spellEnd"/>
+      <w:r>
+        <w:t>…”</w:t>
+      </w:r>
+    </w:p>
+    <w:p>
+      <w:r>
+        <w:t xml:space="preserve">Evert: “Nee, </w:t>
+      </w:r>
+      <w:proofErr w:type="spellStart"/>
+      <w:r>
+        <w:t>daar</w:t>
+      </w:r>
+      <w:proofErr w:type="spellEnd"/>
+      <w:r>
+        <w:t xml:space="preserve"> past het </w:t>
+      </w:r>
+      <w:proofErr w:type="spellStart"/>
+      <w:r>
+        <w:t>niet</w:t>
+      </w:r>
+      <w:proofErr w:type="spellEnd"/>
+      <w:r>
+        <w:t>.”</w:t>
+      </w:r>
+    </w:p>
+    <w:p>
+      <w:r>
+        <w:t>Evert: “</w:t>
+      </w:r>
+      <w:r>
+        <w:t xml:space="preserve">Nope, </w:t>
+      </w:r>
+      <w:proofErr w:type="spellStart"/>
+      <w:r>
+        <w:t>niet</w:t>
+      </w:r>
+      <w:proofErr w:type="spellEnd"/>
+      <w:r>
+        <w:t xml:space="preserve"> </w:t>
+      </w:r>
+      <w:proofErr w:type="spellStart"/>
+      <w:r>
+        <w:t>daar</w:t>
+      </w:r>
+      <w:proofErr w:type="spellEnd"/>
+      <w:r>
+        <w:t>…”</w:t>
+      </w:r>
+    </w:p>
+    <w:p>
+      <w:r>
+        <w:t>Evert *</w:t>
+      </w:r>
+      <w:proofErr w:type="spellStart"/>
+      <w:r>
+        <w:t>Duits</w:t>
+      </w:r>
+      <w:proofErr w:type="spellEnd"/>
+      <w:r>
+        <w:t xml:space="preserve"> accent*: “Nein, das </w:t>
+      </w:r>
+      <w:proofErr w:type="spellStart"/>
+      <w:r>
+        <w:t>geht</w:t>
+      </w:r>
+      <w:proofErr w:type="spellEnd"/>
+      <w:r>
+        <w:t xml:space="preserve"> </w:t>
+      </w:r>
+      <w:proofErr w:type="spellStart"/>
+      <w:r>
+        <w:t>nicht</w:t>
+      </w:r>
+      <w:proofErr w:type="spellEnd"/>
+      <w:r>
+        <w:t>!”</w:t>
+      </w:r>
+    </w:p>
+    <w:p>
+      <w:r>
+        <w:t>Evert *</w:t>
+      </w:r>
+      <w:proofErr w:type="spellStart"/>
+      <w:r>
+        <w:t>Frans</w:t>
+      </w:r>
+      <w:proofErr w:type="spellEnd"/>
+      <w:r>
+        <w:t xml:space="preserve"> accent*: “Non.”</w:t>
+      </w:r>
+    </w:p>
+    <w:p>
+      <w:r>
+        <w:t>Evert *Engels accent*: “Well that sure isn’</w:t>
+      </w:r>
+      <w:r>
+        <w:t>t going to fit over thé</w:t>
+      </w:r>
+      <w:bookmarkStart w:id="0" w:name="_GoBack"/>
+      <w:bookmarkEnd w:id="0"/>
+      <w:r>
+        <w:t>re.”</w:t>
+      </w:r>
     </w:p>
     <w:p/>
     <w:p>
+      <w:proofErr w:type="spellStart"/>
+      <w:r>
+        <w:rPr>
+          <w:i/>
+        </w:rPr>
+        <w:t>Helemaal</w:t>
+      </w:r>
+      <w:proofErr w:type="spellEnd"/>
+      <w:r>
+        <w:rPr>
+          <w:i/>
+        </w:rPr>
+        <w:t xml:space="preserve"> </w:t>
+      </w:r>
+      <w:proofErr w:type="spellStart"/>
+      <w:r>
+        <w:rPr>
+          <w:i/>
+        </w:rPr>
+        <w:t>aan</w:t>
+      </w:r>
+      <w:proofErr w:type="spellEnd"/>
+      <w:r>
+        <w:rPr>
+          <w:i/>
+        </w:rPr>
+        <w:t xml:space="preserve"> het </w:t>
+      </w:r>
+      <w:proofErr w:type="spellStart"/>
+      <w:r>
+        <w:rPr>
+          <w:i/>
+        </w:rPr>
+        <w:t>einde</w:t>
+      </w:r>
+      <w:proofErr w:type="spellEnd"/>
+    </w:p>
+    <w:p/>
+    <w:p>
       <w:r>
         <w:t>Evert: “</w:t>
       </w:r>
       <w:proofErr w:type="spellStart"/>
-      <w:proofErr w:type="gramStart"/>
       <w:r>
         <w:t>Ja</w:t>
       </w:r>
       <w:proofErr w:type="spellEnd"/>
-      <w:proofErr w:type="gramEnd"/>
       <w:r>
         <w:t xml:space="preserve"> </w:t>
       </w:r>
@@ -1339,7 +1575,6 @@
         <w:rPr>
           <w:u w:val="single"/>
         </w:rPr>
-        <w:lastRenderedPageBreak/>
         <w:t>Informatieteksten</w:t>
       </w:r>
       <w:proofErr w:type="spellEnd"/>
@@ -2386,21 +2621,15 @@
         <w:t xml:space="preserve"> </w:t>
       </w:r>
       <w:r>
-        <w:t>112</w:t>
-      </w:r>
+        <w:t xml:space="preserve">112,32 meter </w:t>
+      </w:r>
+      <w:proofErr w:type="spellStart"/>
       <w:proofErr w:type="gramStart"/>
       <w:r>
-        <w:t>,32</w:t>
-      </w:r>
+        <w:t>om</w:t>
+      </w:r>
+      <w:proofErr w:type="spellEnd"/>
       <w:proofErr w:type="gramEnd"/>
-      <w:r>
-        <w:t xml:space="preserve"> meter </w:t>
-      </w:r>
-      <w:proofErr w:type="spellStart"/>
-      <w:r>
-        <w:t>om</w:t>
-      </w:r>
-      <w:proofErr w:type="spellEnd"/>
       <w:r>
         <w:t xml:space="preserve"> </w:t>
       </w:r>
@@ -2562,8 +2791,6 @@
       <w:r>
         <w:t>en</w:t>
       </w:r>
-      <w:bookmarkStart w:id="0" w:name="_GoBack"/>
-      <w:bookmarkEnd w:id="0"/>
       <w:proofErr w:type="spellEnd"/>
       <w:r>
         <w:t xml:space="preserve"> jury van </w:t>
@@ -3238,7 +3465,11 @@
       </w:r>
       <w:proofErr w:type="spellEnd"/>
       <w:r>
-        <w:t xml:space="preserve"> game </w:t>
+        <w:t xml:space="preserve"> </w:t>
+      </w:r>
+      <w:r>
+        <w:lastRenderedPageBreak/>
+        <w:t xml:space="preserve">game </w:t>
       </w:r>
       <w:proofErr w:type="spellStart"/>
       <w:r>
@@ -3354,7 +3585,7 @@
 </file>
 
 <file path=word/numbering.xml><?xml version="1.0" encoding="utf-8"?>
-<w:numbering xmlns:wpc="http://schemas.microsoft.com/office/word/2010/wordprocessingCanvas" xmlns:mc="http://schemas.openxmlformats.org/markup-compatibility/2006" xmlns:o="urn:schemas-microsoft-com:office:office" xmlns:r="http://schemas.openxmlformats.org/officeDocument/2006/relationships" xmlns:m="http://schemas.openxmlformats.org/officeDocument/2006/math" xmlns:v="urn:schemas-microsoft-com:vml" xmlns:wp14="http://schemas.microsoft.com/office/word/2010/wordprocessingDrawing" xmlns:wp="http://schemas.openxmlformats.org/drawingml/2006/wordprocessingDrawing" xmlns:w10="urn:schemas-microsoft-com:office:word" xmlns:w="http://schemas.openxmlformats.org/wordprocessingml/2006/main" xmlns:w14="http://schemas.microsoft.com/office/word/2010/wordml" xmlns:w15="http://schemas.microsoft.com/office/word/2012/wordml" xmlns:wpg="http://schemas.microsoft.com/office/word/2010/wordprocessingGroup" xmlns:wpi="http://schemas.microsoft.com/office/word/2010/wordprocessingInk" xmlns:wne="http://schemas.microsoft.com/office/word/2006/wordml" xmlns:wps="http://schemas.microsoft.com/office/word/2010/wordprocessingShape" mc:Ignorable="w14 w15 wp14">
+<w:numbering xmlns:wpc="http://schemas.microsoft.com/office/word/2010/wordprocessingCanvas" xmlns:mo="http://schemas.microsoft.com/office/mac/office/2008/main" xmlns:mc="http://schemas.openxmlformats.org/markup-compatibility/2006" xmlns:mv="urn:schemas-microsoft-com:mac:vml" xmlns:o="urn:schemas-microsoft-com:office:office" xmlns:r="http://schemas.openxmlformats.org/officeDocument/2006/relationships" xmlns:m="http://schemas.openxmlformats.org/officeDocument/2006/math" xmlns:v="urn:schemas-microsoft-com:vml" xmlns:wp14="http://schemas.microsoft.com/office/word/2010/wordprocessingDrawing" xmlns:wp="http://schemas.openxmlformats.org/drawingml/2006/wordprocessingDrawing" xmlns:w10="urn:schemas-microsoft-com:office:word" xmlns:w="http://schemas.openxmlformats.org/wordprocessingml/2006/main" xmlns:w14="http://schemas.microsoft.com/office/word/2010/wordml" xmlns:wpg="http://schemas.microsoft.com/office/word/2010/wordprocessingGroup" xmlns:wpi="http://schemas.microsoft.com/office/word/2010/wordprocessingInk" xmlns:wne="http://schemas.microsoft.com/office/word/2006/wordml" xmlns:wps="http://schemas.microsoft.com/office/word/2010/wordprocessingShape" mc:Ignorable="w14 wp14">
   <w:abstractNum w:abstractNumId="0">
     <w:nsid w:val="FFFFFF1D"/>
     <w:multiLevelType w:val="multilevel"/>
@@ -3362,7 +3593,7 @@
     <w:lvl w:ilvl="0">
       <w:start w:val="1"/>
       <w:numFmt w:val="bullet"/>
-      <w:pStyle w:val="NoteLevel1"/>
+      <w:pStyle w:val="NoteLevel11"/>
       <w:lvlText w:val=""/>
       <w:lvlJc w:val="left"/>
       <w:pPr>
@@ -3378,7 +3609,7 @@
     <w:lvl w:ilvl="1">
       <w:start w:val="1"/>
       <w:numFmt w:val="bullet"/>
-      <w:pStyle w:val="NoteLevel2"/>
+      <w:pStyle w:val="NoteLevel21"/>
       <w:lvlText w:val=""/>
       <w:lvlJc w:val="left"/>
       <w:pPr>
@@ -3394,7 +3625,7 @@
     <w:lvl w:ilvl="2">
       <w:start w:val="1"/>
       <w:numFmt w:val="bullet"/>
-      <w:pStyle w:val="NoteLevel3"/>
+      <w:pStyle w:val="NoteLevel31"/>
       <w:lvlText w:val="o"/>
       <w:lvlJc w:val="left"/>
       <w:pPr>
@@ -3410,7 +3641,7 @@
     <w:lvl w:ilvl="3">
       <w:start w:val="1"/>
       <w:numFmt w:val="bullet"/>
-      <w:pStyle w:val="NoteLevel4"/>
+      <w:pStyle w:val="NoteLevel41"/>
       <w:lvlText w:val=""/>
       <w:lvlJc w:val="left"/>
       <w:pPr>
@@ -3426,7 +3657,7 @@
     <w:lvl w:ilvl="4">
       <w:start w:val="1"/>
       <w:numFmt w:val="bullet"/>
-      <w:pStyle w:val="NoteLevel5"/>
+      <w:pStyle w:val="NoteLevel51"/>
       <w:lvlText w:val=""/>
       <w:lvlJc w:val="left"/>
       <w:pPr>
@@ -3442,7 +3673,7 @@
     <w:lvl w:ilvl="5">
       <w:start w:val="1"/>
       <w:numFmt w:val="bullet"/>
-      <w:pStyle w:val="NoteLevel6"/>
+      <w:pStyle w:val="NoteLevel61"/>
       <w:lvlText w:val=""/>
       <w:lvlJc w:val="left"/>
       <w:pPr>
@@ -3458,7 +3689,7 @@
     <w:lvl w:ilvl="6">
       <w:start w:val="1"/>
       <w:numFmt w:val="bullet"/>
-      <w:pStyle w:val="NoteLevel7"/>
+      <w:pStyle w:val="NoteLevel71"/>
       <w:lvlText w:val="o"/>
       <w:lvlJc w:val="left"/>
       <w:pPr>
@@ -3474,7 +3705,7 @@
     <w:lvl w:ilvl="7">
       <w:start w:val="1"/>
       <w:numFmt w:val="bullet"/>
-      <w:pStyle w:val="NoteLevel8"/>
+      <w:pStyle w:val="NoteLevel81"/>
       <w:lvlText w:val=""/>
       <w:lvlJc w:val="left"/>
       <w:pPr>
@@ -3490,7 +3721,7 @@
     <w:lvl w:ilvl="8">
       <w:start w:val="1"/>
       <w:numFmt w:val="bullet"/>
-      <w:pStyle w:val="NoteLevel9"/>
+      <w:pStyle w:val="NoteLevel91"/>
       <w:lvlText w:val=""/>
       <w:lvlJc w:val="left"/>
       <w:pPr>
@@ -3511,7 +3742,7 @@
 </file>
 
 <file path=word/styles.xml><?xml version="1.0" encoding="utf-8"?>
-<w:styles xmlns:mc="http://schemas.openxmlformats.org/markup-compatibility/2006" xmlns:r="http://schemas.openxmlformats.org/officeDocument/2006/relationships" xmlns:w="http://schemas.openxmlformats.org/wordprocessingml/2006/main" xmlns:w14="http://schemas.microsoft.com/office/word/2010/wordml" xmlns:w15="http://schemas.microsoft.com/office/word/2012/wordml" mc:Ignorable="w14 w15">
+<w:styles xmlns:mc="http://schemas.openxmlformats.org/markup-compatibility/2006" xmlns:r="http://schemas.openxmlformats.org/officeDocument/2006/relationships" xmlns:w="http://schemas.openxmlformats.org/wordprocessingml/2006/main" xmlns:w14="http://schemas.microsoft.com/office/word/2010/wordml" mc:Ignorable="w14">
   <w:docDefaults>
     <w:rPrDefault>
       <w:rPr>
@@ -3523,369 +3754,153 @@
     </w:rPrDefault>
     <w:pPrDefault/>
   </w:docDefaults>
-  <w:latentStyles w:defLockedState="0" w:defUIPriority="99" w:defSemiHidden="0" w:defUnhideWhenUsed="0" w:defQFormat="0" w:count="371">
-    <w:lsdException w:name="Normal" w:uiPriority="0" w:qFormat="1"/>
-    <w:lsdException w:name="heading 1" w:uiPriority="9" w:qFormat="1"/>
-    <w:lsdException w:name="heading 2" w:semiHidden="1" w:uiPriority="9" w:unhideWhenUsed="1" w:qFormat="1"/>
-    <w:lsdException w:name="heading 3" w:semiHidden="1" w:uiPriority="9" w:unhideWhenUsed="1" w:qFormat="1"/>
-    <w:lsdException w:name="heading 4" w:semiHidden="1" w:uiPriority="9" w:unhideWhenUsed="1" w:qFormat="1"/>
-    <w:lsdException w:name="heading 5" w:semiHidden="1" w:uiPriority="9" w:unhideWhenUsed="1" w:qFormat="1"/>
-    <w:lsdException w:name="heading 6" w:semiHidden="1" w:uiPriority="9" w:unhideWhenUsed="1" w:qFormat="1"/>
-    <w:lsdException w:name="heading 7" w:semiHidden="1" w:uiPriority="9" w:unhideWhenUsed="1" w:qFormat="1"/>
-    <w:lsdException w:name="heading 8" w:semiHidden="1" w:uiPriority="9" w:unhideWhenUsed="1" w:qFormat="1"/>
-    <w:lsdException w:name="heading 9" w:semiHidden="1" w:uiPriority="9" w:unhideWhenUsed="1" w:qFormat="1"/>
-    <w:lsdException w:name="index 1" w:semiHidden="1" w:unhideWhenUsed="1"/>
-    <w:lsdException w:name="index 2" w:semiHidden="1" w:unhideWhenUsed="1"/>
-    <w:lsdException w:name="index 3" w:semiHidden="1" w:unhideWhenUsed="1"/>
-    <w:lsdException w:name="index 4" w:semiHidden="1" w:unhideWhenUsed="1"/>
-    <w:lsdException w:name="index 5" w:semiHidden="1" w:unhideWhenUsed="1"/>
-    <w:lsdException w:name="index 6" w:semiHidden="1" w:unhideWhenUsed="1"/>
-    <w:lsdException w:name="index 7" w:semiHidden="1" w:unhideWhenUsed="1"/>
-    <w:lsdException w:name="index 8" w:semiHidden="1" w:unhideWhenUsed="1"/>
-    <w:lsdException w:name="index 9" w:semiHidden="1" w:unhideWhenUsed="1"/>
-    <w:lsdException w:name="toc 1" w:semiHidden="1" w:uiPriority="39" w:unhideWhenUsed="1"/>
-    <w:lsdException w:name="toc 2" w:semiHidden="1" w:uiPriority="39" w:unhideWhenUsed="1"/>
-    <w:lsdException w:name="toc 3" w:semiHidden="1" w:uiPriority="39" w:unhideWhenUsed="1"/>
-    <w:lsdException w:name="toc 4" w:semiHidden="1" w:uiPriority="39" w:unhideWhenUsed="1"/>
-    <w:lsdException w:name="toc 5" w:semiHidden="1" w:uiPriority="39" w:unhideWhenUsed="1"/>
-    <w:lsdException w:name="toc 6" w:semiHidden="1" w:uiPriority="39" w:unhideWhenUsed="1"/>
-    <w:lsdException w:name="toc 7" w:semiHidden="1" w:uiPriority="39" w:unhideWhenUsed="1"/>
-    <w:lsdException w:name="toc 8" w:semiHidden="1" w:uiPriority="39" w:unhideWhenUsed="1"/>
-    <w:lsdException w:name="toc 9" w:semiHidden="1" w:uiPriority="39" w:unhideWhenUsed="1"/>
-    <w:lsdException w:name="Normal Indent" w:semiHidden="1" w:unhideWhenUsed="1"/>
-    <w:lsdException w:name="footnote text" w:semiHidden="1" w:unhideWhenUsed="1"/>
-    <w:lsdException w:name="annotation text" w:semiHidden="1" w:unhideWhenUsed="1"/>
-    <w:lsdException w:name="header" w:semiHidden="1" w:unhideWhenUsed="1"/>
-    <w:lsdException w:name="footer" w:semiHidden="1" w:unhideWhenUsed="1"/>
-    <w:lsdException w:name="index heading" w:semiHidden="1" w:unhideWhenUsed="1"/>
-    <w:lsdException w:name="caption" w:semiHidden="1" w:uiPriority="35" w:unhideWhenUsed="1" w:qFormat="1"/>
-    <w:lsdException w:name="table of figures" w:semiHidden="1" w:unhideWhenUsed="1"/>
-    <w:lsdException w:name="envelope address" w:semiHidden="1" w:unhideWhenUsed="1"/>
-    <w:lsdException w:name="envelope return" w:semiHidden="1" w:unhideWhenUsed="1"/>
-    <w:lsdException w:name="footnote reference" w:semiHidden="1" w:unhideWhenUsed="1"/>
-    <w:lsdException w:name="annotation reference" w:semiHidden="1" w:unhideWhenUsed="1"/>
-    <w:lsdException w:name="line number" w:semiHidden="1" w:unhideWhenUsed="1"/>
-    <w:lsdException w:name="page number" w:semiHidden="1" w:unhideWhenUsed="1"/>
-    <w:lsdException w:name="endnote reference" w:semiHidden="1" w:unhideWhenUsed="1"/>
-    <w:lsdException w:name="endnote text" w:semiHidden="1" w:unhideWhenUsed="1"/>
-    <w:lsdException w:name="table of authorities" w:semiHidden="1" w:unhideWhenUsed="1"/>
-    <w:lsdException w:name="macro" w:semiHidden="1" w:unhideWhenUsed="1"/>
-    <w:lsdException w:name="toa heading" w:semiHidden="1" w:unhideWhenUsed="1"/>
-    <w:lsdException w:name="List" w:semiHidden="1" w:unhideWhenUsed="1"/>
-    <w:lsdException w:name="List Bullet" w:semiHidden="1" w:unhideWhenUsed="1"/>
-    <w:lsdException w:name="List Number" w:semiHidden="1" w:unhideWhenUsed="1"/>
-    <w:lsdException w:name="List 2" w:semiHidden="1" w:unhideWhenUsed="1"/>
-    <w:lsdException w:name="List 3" w:semiHidden="1" w:unhideWhenUsed="1"/>
-    <w:lsdException w:name="List 4" w:semiHidden="1" w:unhideWhenUsed="1"/>
-    <w:lsdException w:name="List 5" w:semiHidden="1" w:unhideWhenUsed="1"/>
-    <w:lsdException w:name="List Bullet 2" w:semiHidden="1" w:unhideWhenUsed="1"/>
-    <w:lsdException w:name="List Bullet 3" w:semiHidden="1" w:unhideWhenUsed="1"/>
-    <w:lsdException w:name="List Bullet 4" w:semiHidden="1" w:unhideWhenUsed="1"/>
-    <w:lsdException w:name="List Bullet 5" w:semiHidden="1" w:unhideWhenUsed="1"/>
-    <w:lsdException w:name="List Number 2" w:semiHidden="1" w:unhideWhenUsed="1"/>
-    <w:lsdException w:name="List Number 3" w:semiHidden="1" w:unhideWhenUsed="1"/>
-    <w:lsdException w:name="List Number 4" w:semiHidden="1" w:unhideWhenUsed="1"/>
-    <w:lsdException w:name="List Number 5" w:semiHidden="1" w:unhideWhenUsed="1"/>
-    <w:lsdException w:name="Title" w:uiPriority="10" w:qFormat="1"/>
-    <w:lsdException w:name="Closing" w:semiHidden="1" w:unhideWhenUsed="1"/>
-    <w:lsdException w:name="Signature" w:semiHidden="1" w:unhideWhenUsed="1"/>
-    <w:lsdException w:name="Default Paragraph Font" w:semiHidden="1" w:uiPriority="1" w:unhideWhenUsed="1"/>
-    <w:lsdException w:name="Body Text" w:semiHidden="1" w:unhideWhenUsed="1"/>
-    <w:lsdException w:name="Body Text Indent" w:semiHidden="1" w:unhideWhenUsed="1"/>
-    <w:lsdException w:name="List Continue" w:semiHidden="1" w:unhideWhenUsed="1"/>
-    <w:lsdException w:name="List Continue 2" w:semiHidden="1" w:unhideWhenUsed="1"/>
-    <w:lsdException w:name="List Continue 3" w:semiHidden="1" w:unhideWhenUsed="1"/>
-    <w:lsdException w:name="List Continue 4" w:semiHidden="1" w:unhideWhenUsed="1"/>
-    <w:lsdException w:name="List Continue 5" w:semiHidden="1" w:unhideWhenUsed="1"/>
-    <w:lsdException w:name="Message Header" w:semiHidden="1" w:unhideWhenUsed="1"/>
-    <w:lsdException w:name="Subtitle" w:uiPriority="11" w:qFormat="1"/>
-    <w:lsdException w:name="Salutation" w:semiHidden="1" w:unhideWhenUsed="1"/>
-    <w:lsdException w:name="Date" w:semiHidden="1" w:unhideWhenUsed="1"/>
-    <w:lsdException w:name="Body Text First Indent" w:semiHidden="1" w:unhideWhenUsed="1"/>
-    <w:lsdException w:name="Body Text First Indent 2" w:semiHidden="1" w:unhideWhenUsed="1"/>
-    <w:lsdException w:name="Note Heading" w:semiHidden="1" w:unhideWhenUsed="1"/>
-    <w:lsdException w:name="Body Text 2" w:semiHidden="1" w:unhideWhenUsed="1"/>
-    <w:lsdException w:name="Body Text 3" w:semiHidden="1" w:unhideWhenUsed="1"/>
-    <w:lsdException w:name="Body Text Indent 2" w:semiHidden="1" w:unhideWhenUsed="1"/>
-    <w:lsdException w:name="Body Text Indent 3" w:semiHidden="1" w:unhideWhenUsed="1"/>
-    <w:lsdException w:name="Block Text" w:semiHidden="1" w:unhideWhenUsed="1"/>
-    <w:lsdException w:name="Hyperlink" w:semiHidden="1" w:unhideWhenUsed="1"/>
-    <w:lsdException w:name="FollowedHyperlink" w:semiHidden="1" w:unhideWhenUsed="1"/>
-    <w:lsdException w:name="Strong" w:uiPriority="22" w:qFormat="1"/>
-    <w:lsdException w:name="Emphasis" w:uiPriority="20" w:qFormat="1"/>
-    <w:lsdException w:name="Document Map" w:semiHidden="1" w:unhideWhenUsed="1"/>
-    <w:lsdException w:name="Plain Text" w:semiHidden="1" w:unhideWhenUsed="1"/>
-    <w:lsdException w:name="E-mail Signature" w:semiHidden="1" w:unhideWhenUsed="1"/>
-    <w:lsdException w:name="HTML Top of Form" w:semiHidden="1" w:unhideWhenUsed="1"/>
-    <w:lsdException w:name="HTML Bottom of Form" w:semiHidden="1" w:unhideWhenUsed="1"/>
-    <w:lsdException w:name="Normal (Web)" w:semiHidden="1" w:unhideWhenUsed="1"/>
-    <w:lsdException w:name="HTML Acronym" w:semiHidden="1" w:unhideWhenUsed="1"/>
-    <w:lsdException w:name="HTML Address" w:semiHidden="1" w:unhideWhenUsed="1"/>
-    <w:lsdException w:name="HTML Cite" w:semiHidden="1" w:unhideWhenUsed="1"/>
-    <w:lsdException w:name="HTML Code" w:semiHidden="1" w:unhideWhenUsed="1"/>
-    <w:lsdException w:name="HTML Definition" w:semiHidden="1" w:unhideWhenUsed="1"/>
-    <w:lsdException w:name="HTML Keyboard" w:semiHidden="1" w:unhideWhenUsed="1"/>
-    <w:lsdException w:name="HTML Preformatted" w:semiHidden="1" w:unhideWhenUsed="1"/>
-    <w:lsdException w:name="HTML Sample" w:semiHidden="1" w:unhideWhenUsed="1"/>
-    <w:lsdException w:name="HTML Typewriter" w:semiHidden="1" w:unhideWhenUsed="1"/>
-    <w:lsdException w:name="HTML Variable" w:semiHidden="1" w:unhideWhenUsed="1"/>
-    <w:lsdException w:name="Normal Table" w:semiHidden="1" w:unhideWhenUsed="1"/>
-    <w:lsdException w:name="annotation subject" w:semiHidden="1" w:unhideWhenUsed="1"/>
-    <w:lsdException w:name="No List" w:semiHidden="1" w:unhideWhenUsed="1"/>
-    <w:lsdException w:name="Outline List 1" w:semiHidden="1" w:unhideWhenUsed="1"/>
-    <w:lsdException w:name="Outline List 2" w:semiHidden="1" w:unhideWhenUsed="1"/>
-    <w:lsdException w:name="Outline List 3" w:semiHidden="1" w:unhideWhenUsed="1"/>
-    <w:lsdException w:name="Table Simple 1" w:semiHidden="1" w:unhideWhenUsed="1"/>
-    <w:lsdException w:name="Table Simple 2" w:semiHidden="1" w:unhideWhenUsed="1"/>
-    <w:lsdException w:name="Table Simple 3" w:semiHidden="1" w:unhideWhenUsed="1"/>
-    <w:lsdException w:name="Table Classic 1" w:semiHidden="1" w:unhideWhenUsed="1"/>
-    <w:lsdException w:name="Table Classic 2" w:semiHidden="1" w:unhideWhenUsed="1"/>
-    <w:lsdException w:name="Table Classic 3" w:semiHidden="1" w:unhideWhenUsed="1"/>
-    <w:lsdException w:name="Table Classic 4" w:semiHidden="1" w:unhideWhenUsed="1"/>
-    <w:lsdException w:name="Table Colorful 1" w:semiHidden="1" w:unhideWhenUsed="1"/>
-    <w:lsdException w:name="Table Colorful 2" w:semiHidden="1" w:unhideWhenUsed="1"/>
-    <w:lsdException w:name="Table Colorful 3" w:semiHidden="1" w:unhideWhenUsed="1"/>
-    <w:lsdException w:name="Table Columns 1" w:semiHidden="1" w:unhideWhenUsed="1"/>
-    <w:lsdException w:name="Table Columns 2" w:semiHidden="1" w:unhideWhenUsed="1"/>
-    <w:lsdException w:name="Table Columns 3" w:semiHidden="1" w:unhideWhenUsed="1"/>
-    <w:lsdException w:name="Table Columns 4" w:semiHidden="1" w:unhideWhenUsed="1"/>
-    <w:lsdException w:name="Table Columns 5" w:semiHidden="1" w:unhideWhenUsed="1"/>
-    <w:lsdException w:name="Table Grid 1" w:semiHidden="1" w:unhideWhenUsed="1"/>
-    <w:lsdException w:name="Table Grid 2" w:semiHidden="1" w:unhideWhenUsed="1"/>
-    <w:lsdException w:name="Table Grid 3" w:semiHidden="1" w:unhideWhenUsed="1"/>
-    <w:lsdException w:name="Table Grid 4" w:semiHidden="1" w:unhideWhenUsed="1"/>
-    <w:lsdException w:name="Table Grid 5" w:semiHidden="1" w:unhideWhenUsed="1"/>
-    <w:lsdException w:name="Table Grid 6" w:semiHidden="1" w:unhideWhenUsed="1"/>
-    <w:lsdException w:name="Table Grid 7" w:semiHidden="1" w:unhideWhenUsed="1"/>
-    <w:lsdException w:name="Table Grid 8" w:semiHidden="1" w:unhideWhenUsed="1"/>
-    <w:lsdException w:name="Table List 1" w:semiHidden="1" w:unhideWhenUsed="1"/>
-    <w:lsdException w:name="Table List 2" w:semiHidden="1" w:unhideWhenUsed="1"/>
-    <w:lsdException w:name="Table List 3" w:semiHidden="1" w:unhideWhenUsed="1"/>
-    <w:lsdException w:name="Table List 4" w:semiHidden="1" w:unhideWhenUsed="1"/>
-    <w:lsdException w:name="Table List 5" w:semiHidden="1" w:unhideWhenUsed="1"/>
-    <w:lsdException w:name="Table List 6" w:semiHidden="1" w:unhideWhenUsed="1"/>
-    <w:lsdException w:name="Table List 7" w:semiHidden="1" w:unhideWhenUsed="1"/>
-    <w:lsdException w:name="Table List 8" w:semiHidden="1" w:unhideWhenUsed="1"/>
-    <w:lsdException w:name="Table 3D effects 1" w:semiHidden="1" w:unhideWhenUsed="1"/>
-    <w:lsdException w:name="Table 3D effects 2" w:semiHidden="1" w:unhideWhenUsed="1"/>
-    <w:lsdException w:name="Table 3D effects 3" w:semiHidden="1" w:unhideWhenUsed="1"/>
-    <w:lsdException w:name="Table Contemporary" w:semiHidden="1" w:unhideWhenUsed="1"/>
-    <w:lsdException w:name="Table Elegant" w:semiHidden="1" w:unhideWhenUsed="1"/>
-    <w:lsdException w:name="Table Professional" w:semiHidden="1" w:unhideWhenUsed="1"/>
-    <w:lsdException w:name="Table Subtle 1" w:semiHidden="1" w:unhideWhenUsed="1"/>
-    <w:lsdException w:name="Table Subtle 2" w:semiHidden="1" w:unhideWhenUsed="1"/>
-    <w:lsdException w:name="Table Web 1" w:semiHidden="1" w:unhideWhenUsed="1"/>
-    <w:lsdException w:name="Table Web 2" w:semiHidden="1" w:unhideWhenUsed="1"/>
-    <w:lsdException w:name="Table Web 3" w:semiHidden="1" w:unhideWhenUsed="1"/>
-    <w:lsdException w:name="Balloon Text" w:semiHidden="1" w:unhideWhenUsed="1"/>
-    <w:lsdException w:name="Table Grid" w:uiPriority="59"/>
-    <w:lsdException w:name="Table Theme" w:semiHidden="1" w:unhideWhenUsed="1"/>
-    <w:lsdException w:name="Placeholder Text" w:semiHidden="1"/>
-    <w:lsdException w:name="No Spacing" w:uiPriority="1" w:qFormat="1"/>
-    <w:lsdException w:name="Light Shading" w:uiPriority="60"/>
-    <w:lsdException w:name="Light List" w:uiPriority="61"/>
-    <w:lsdException w:name="Light Grid" w:uiPriority="62"/>
-    <w:lsdException w:name="Medium Shading 1" w:uiPriority="63"/>
-    <w:lsdException w:name="Medium Shading 2" w:uiPriority="64"/>
-    <w:lsdException w:name="Medium List 1" w:uiPriority="65"/>
-    <w:lsdException w:name="Medium List 2" w:uiPriority="66"/>
-    <w:lsdException w:name="Medium Grid 1" w:uiPriority="67"/>
-    <w:lsdException w:name="Medium Grid 2" w:uiPriority="68"/>
-    <w:lsdException w:name="Medium Grid 3" w:uiPriority="69"/>
-    <w:lsdException w:name="Dark List" w:uiPriority="70"/>
-    <w:lsdException w:name="Colorful Shading" w:uiPriority="71"/>
-    <w:lsdException w:name="Colorful List" w:uiPriority="72"/>
-    <w:lsdException w:name="Colorful Grid" w:uiPriority="73"/>
-    <w:lsdException w:name="Light Shading Accent 1" w:uiPriority="60"/>
-    <w:lsdException w:name="Light List Accent 1" w:uiPriority="61"/>
-    <w:lsdException w:name="Light Grid Accent 1" w:uiPriority="62"/>
-    <w:lsdException w:name="Medium Shading 1 Accent 1" w:uiPriority="63"/>
-    <w:lsdException w:name="Medium Shading 2 Accent 1" w:uiPriority="64"/>
-    <w:lsdException w:name="Medium List 1 Accent 1" w:uiPriority="65"/>
-    <w:lsdException w:name="Revision" w:semiHidden="1"/>
-    <w:lsdException w:name="List Paragraph" w:uiPriority="34" w:qFormat="1"/>
-    <w:lsdException w:name="Quote" w:uiPriority="29" w:qFormat="1"/>
-    <w:lsdException w:name="Intense Quote" w:uiPriority="30" w:qFormat="1"/>
-    <w:lsdException w:name="Medium List 2 Accent 1" w:uiPriority="66"/>
-    <w:lsdException w:name="Medium Grid 1 Accent 1" w:uiPriority="67"/>
-    <w:lsdException w:name="Medium Grid 2 Accent 1" w:uiPriority="68"/>
-    <w:lsdException w:name="Medium Grid 3 Accent 1" w:uiPriority="69"/>
-    <w:lsdException w:name="Dark List Accent 1" w:uiPriority="70"/>
-    <w:lsdException w:name="Colorful Shading Accent 1" w:uiPriority="71"/>
-    <w:lsdException w:name="Colorful List Accent 1" w:uiPriority="72"/>
-    <w:lsdException w:name="Colorful Grid Accent 1" w:uiPriority="73"/>
-    <w:lsdException w:name="Light Shading Accent 2" w:uiPriority="60"/>
-    <w:lsdException w:name="Light List Accent 2" w:uiPriority="61"/>
-    <w:lsdException w:name="Light Grid Accent 2" w:uiPriority="62"/>
-    <w:lsdException w:name="Medium Shading 1 Accent 2" w:uiPriority="63"/>
-    <w:lsdException w:name="Medium Shading 2 Accent 2" w:uiPriority="64"/>
-    <w:lsdException w:name="Medium List 1 Accent 2" w:uiPriority="65"/>
-    <w:lsdException w:name="Medium List 2 Accent 2" w:uiPriority="66"/>
-    <w:lsdException w:name="Medium Grid 1 Accent 2" w:uiPriority="67"/>
-    <w:lsdException w:name="Medium Grid 2 Accent 2" w:uiPriority="68"/>
-    <w:lsdException w:name="Medium Grid 3 Accent 2" w:uiPriority="69"/>
-    <w:lsdException w:name="Dark List Accent 2" w:uiPriority="70"/>
-    <w:lsdException w:name="Colorful Shading Accent 2" w:uiPriority="71"/>
-    <w:lsdException w:name="Colorful List Accent 2" w:uiPriority="72"/>
-    <w:lsdException w:name="Colorful Grid Accent 2" w:uiPriority="73"/>
-    <w:lsdException w:name="Light Shading Accent 3" w:uiPriority="60"/>
-    <w:lsdException w:name="Light List Accent 3" w:uiPriority="61"/>
-    <w:lsdException w:name="Light Grid Accent 3" w:uiPriority="62"/>
-    <w:lsdException w:name="Medium Shading 1 Accent 3" w:uiPriority="63"/>
-    <w:lsdException w:name="Medium Shading 2 Accent 3" w:uiPriority="64"/>
-    <w:lsdException w:name="Medium List 1 Accent 3" w:uiPriority="65"/>
-    <w:lsdException w:name="Medium List 2 Accent 3" w:uiPriority="66"/>
-    <w:lsdException w:name="Medium Grid 1 Accent 3" w:uiPriority="67"/>
-    <w:lsdException w:name="Medium Grid 2 Accent 3" w:uiPriority="68"/>
-    <w:lsdException w:name="Medium Grid 3 Accent 3" w:uiPriority="69"/>
-    <w:lsdException w:name="Dark List Accent 3" w:uiPriority="70"/>
-    <w:lsdException w:name="Colorful Shading Accent 3" w:uiPriority="71"/>
-    <w:lsdException w:name="Colorful List Accent 3" w:uiPriority="72"/>
-    <w:lsdException w:name="Colorful Grid Accent 3" w:uiPriority="73"/>
-    <w:lsdException w:name="Light Shading Accent 4" w:uiPriority="60"/>
-    <w:lsdException w:name="Light List Accent 4" w:uiPriority="61"/>
-    <w:lsdException w:name="Light Grid Accent 4" w:uiPriority="62"/>
-    <w:lsdException w:name="Medium Shading 1 Accent 4" w:uiPriority="63"/>
-    <w:lsdException w:name="Medium Shading 2 Accent 4" w:uiPriority="64"/>
-    <w:lsdException w:name="Medium List 1 Accent 4" w:uiPriority="65"/>
-    <w:lsdException w:name="Medium List 2 Accent 4" w:uiPriority="66"/>
-    <w:lsdException w:name="Medium Grid 1 Accent 4" w:uiPriority="67"/>
-    <w:lsdException w:name="Medium Grid 2 Accent 4" w:uiPriority="68"/>
-    <w:lsdException w:name="Medium Grid 3 Accent 4" w:uiPriority="69"/>
-    <w:lsdException w:name="Dark List Accent 4" w:uiPriority="70"/>
-    <w:lsdException w:name="Colorful Shading Accent 4" w:uiPriority="71"/>
-    <w:lsdException w:name="Colorful List Accent 4" w:uiPriority="72"/>
-    <w:lsdException w:name="Colorful Grid Accent 4" w:uiPriority="73"/>
-    <w:lsdException w:name="Light Shading Accent 5" w:uiPriority="60"/>
-    <w:lsdException w:name="Light List Accent 5" w:uiPriority="61"/>
-    <w:lsdException w:name="Light Grid Accent 5" w:uiPriority="62"/>
-    <w:lsdException w:name="Medium Shading 1 Accent 5" w:uiPriority="63"/>
-    <w:lsdException w:name="Medium Shading 2 Accent 5" w:uiPriority="64"/>
-    <w:lsdException w:name="Medium List 1 Accent 5" w:uiPriority="65"/>
-    <w:lsdException w:name="Medium List 2 Accent 5" w:uiPriority="66"/>
-    <w:lsdException w:name="Medium Grid 1 Accent 5" w:uiPriority="67"/>
-    <w:lsdException w:name="Medium Grid 2 Accent 5" w:uiPriority="68"/>
-    <w:lsdException w:name="Medium Grid 3 Accent 5" w:uiPriority="69"/>
-    <w:lsdException w:name="Dark List Accent 5" w:uiPriority="70"/>
-    <w:lsdException w:name="Colorful Shading Accent 5" w:uiPriority="71"/>
-    <w:lsdException w:name="Colorful List Accent 5" w:uiPriority="72"/>
-    <w:lsdException w:name="Colorful Grid Accent 5" w:uiPriority="73"/>
-    <w:lsdException w:name="Light Shading Accent 6" w:uiPriority="60"/>
-    <w:lsdException w:name="Light List Accent 6" w:uiPriority="61"/>
-    <w:lsdException w:name="Light Grid Accent 6" w:uiPriority="62"/>
-    <w:lsdException w:name="Medium Shading 1 Accent 6" w:uiPriority="63"/>
-    <w:lsdException w:name="Medium Shading 2 Accent 6" w:uiPriority="64"/>
-    <w:lsdException w:name="Medium List 1 Accent 6" w:uiPriority="65"/>
-    <w:lsdException w:name="Medium List 2 Accent 6" w:uiPriority="66"/>
-    <w:lsdException w:name="Medium Grid 1 Accent 6" w:uiPriority="67"/>
-    <w:lsdException w:name="Medium Grid 2 Accent 6" w:uiPriority="68"/>
-    <w:lsdException w:name="Medium Grid 3 Accent 6" w:uiPriority="69"/>
-    <w:lsdException w:name="Dark List Accent 6" w:uiPriority="70"/>
-    <w:lsdException w:name="Colorful Shading Accent 6" w:uiPriority="71"/>
-    <w:lsdException w:name="Colorful List Accent 6" w:uiPriority="72"/>
-    <w:lsdException w:name="Colorful Grid Accent 6" w:uiPriority="73"/>
-    <w:lsdException w:name="Subtle Emphasis" w:uiPriority="19" w:qFormat="1"/>
-    <w:lsdException w:name="Intense Emphasis" w:uiPriority="21" w:qFormat="1"/>
-    <w:lsdException w:name="Subtle Reference" w:uiPriority="31" w:qFormat="1"/>
-    <w:lsdException w:name="Intense Reference" w:uiPriority="32" w:qFormat="1"/>
-    <w:lsdException w:name="Book Title" w:uiPriority="33" w:qFormat="1"/>
-    <w:lsdException w:name="Bibliography" w:semiHidden="1" w:uiPriority="37" w:unhideWhenUsed="1"/>
-    <w:lsdException w:name="TOC Heading" w:semiHidden="1" w:uiPriority="39" w:unhideWhenUsed="1" w:qFormat="1"/>
-    <w:lsdException w:name="Grid Table 4" w:uiPriority="49"/>
-    <w:lsdException w:name="Grid Table 5 Dark" w:uiPriority="50"/>
-    <w:lsdException w:name="Grid Table 6 Colorful" w:uiPriority="51"/>
-    <w:lsdException w:name="Grid Table 7 Colorful" w:uiPriority="52"/>
-    <w:lsdException w:name="Grid Table 1 Light Accent 1" w:uiPriority="46"/>
-    <w:lsdException w:name="Grid Table 2 Accent 1" w:uiPriority="47"/>
-    <w:lsdException w:name="Grid Table 3 Accent 1" w:uiPriority="48"/>
-    <w:lsdException w:name="Grid Table 4 Accent 1" w:uiPriority="49"/>
-    <w:lsdException w:name="Grid Table 5 Dark Accent 1" w:uiPriority="50"/>
-    <w:lsdException w:name="Grid Table 6 Colorful Accent 1" w:uiPriority="51"/>
-    <w:lsdException w:name="Grid Table 7 Colorful Accent 1" w:uiPriority="52"/>
-    <w:lsdException w:name="Grid Table 1 Light Accent 2" w:uiPriority="46"/>
-    <w:lsdException w:name="Grid Table 2 Accent 2" w:uiPriority="47"/>
-    <w:lsdException w:name="Grid Table 3 Accent 2" w:uiPriority="48"/>
-    <w:lsdException w:name="Grid Table 4 Accent 2" w:uiPriority="49"/>
-    <w:lsdException w:name="Grid Table 5 Dark Accent 2" w:uiPriority="50"/>
-    <w:lsdException w:name="Grid Table 6 Colorful Accent 2" w:uiPriority="51"/>
-    <w:lsdException w:name="Grid Table 7 Colorful Accent 2" w:uiPriority="52"/>
-    <w:lsdException w:name="Grid Table 1 Light Accent 3" w:uiPriority="46"/>
-    <w:lsdException w:name="Grid Table 2 Accent 3" w:uiPriority="47"/>
-    <w:lsdException w:name="Grid Table 3 Accent 3" w:uiPriority="48"/>
-    <w:lsdException w:name="Grid Table 4 Accent 3" w:uiPriority="49"/>
-    <w:lsdException w:name="Grid Table 5 Dark Accent 3" w:uiPriority="50"/>
-    <w:lsdException w:name="Grid Table 6 Colorful Accent 3" w:uiPriority="51"/>
-    <w:lsdException w:name="Grid Table 7 Colorful Accent 3" w:uiPriority="52"/>
-    <w:lsdException w:name="Grid Table 1 Light Accent 4" w:uiPriority="46"/>
-    <w:lsdException w:name="Grid Table 2 Accent 4" w:uiPriority="47"/>
-    <w:lsdException w:name="Grid Table 3 Accent 4" w:uiPriority="48"/>
-    <w:lsdException w:name="Grid Table 4 Accent 4" w:uiPriority="49"/>
-    <w:lsdException w:name="Grid Table 5 Dark Accent 4" w:uiPriority="50"/>
-    <w:lsdException w:name="Grid Table 6 Colorful Accent 4" w:uiPriority="51"/>
-    <w:lsdException w:name="Grid Table 7 Colorful Accent 4" w:uiPriority="52"/>
-    <w:lsdException w:name="Grid Table 1 Light Accent 5" w:uiPriority="46"/>
-    <w:lsdException w:name="Grid Table 2 Accent 5" w:uiPriority="47"/>
-    <w:lsdException w:name="Grid Table 3 Accent 5" w:uiPriority="48"/>
-    <w:lsdException w:name="Grid Table 4 Accent 5" w:uiPriority="49"/>
-    <w:lsdException w:name="Grid Table 5 Dark Accent 5" w:uiPriority="50"/>
-    <w:lsdException w:name="Grid Table 6 Colorful Accent 5" w:uiPriority="51"/>
-    <w:lsdException w:name="Grid Table 7 Colorful Accent 5" w:uiPriority="52"/>
-    <w:lsdException w:name="Grid Table 1 Light Accent 6" w:uiPriority="46"/>
-    <w:lsdException w:name="Grid Table 2 Accent 6" w:uiPriority="47"/>
-    <w:lsdException w:name="Grid Table 3 Accent 6" w:uiPriority="48"/>
-    <w:lsdException w:name="Grid Table 4 Accent 6" w:uiPriority="49"/>
-    <w:lsdException w:name="Grid Table 5 Dark Accent 6" w:uiPriority="50"/>
-    <w:lsdException w:name="Grid Table 6 Colorful Accent 6" w:uiPriority="51"/>
-    <w:lsdException w:name="Grid Table 7 Colorful Accent 6" w:uiPriority="52"/>
-    <w:lsdException w:name="List Table 1 Light" w:uiPriority="46"/>
-    <w:lsdException w:name="List Table 2" w:uiPriority="47"/>
-    <w:lsdException w:name="List Table 3" w:uiPriority="48"/>
-    <w:lsdException w:name="List Table 4" w:uiPriority="49"/>
-    <w:lsdException w:name="List Table 5 Dark" w:uiPriority="50"/>
-    <w:lsdException w:name="List Table 6 Colorful" w:uiPriority="51"/>
-    <w:lsdException w:name="List Table 7 Colorful" w:uiPriority="52"/>
-    <w:lsdException w:name="List Table 1 Light Accent 1" w:uiPriority="46"/>
-    <w:lsdException w:name="List Table 2 Accent 1" w:uiPriority="47"/>
-    <w:lsdException w:name="List Table 3 Accent 1" w:uiPriority="48"/>
-    <w:lsdException w:name="List Table 4 Accent 1" w:uiPriority="49"/>
-    <w:lsdException w:name="List Table 5 Dark Accent 1" w:uiPriority="50"/>
-    <w:lsdException w:name="List Table 6 Colorful Accent 1" w:uiPriority="51"/>
-    <w:lsdException w:name="List Table 7 Colorful Accent 1" w:uiPriority="52"/>
-    <w:lsdException w:name="List Table 1 Light Accent 2" w:uiPriority="46"/>
-    <w:lsdException w:name="List Table 2 Accent 2" w:uiPriority="47"/>
-    <w:lsdException w:name="List Table 3 Accent 2" w:uiPriority="48"/>
-    <w:lsdException w:name="List Table 4 Accent 2" w:uiPriority="49"/>
-    <w:lsdException w:name="List Table 5 Dark Accent 2" w:uiPriority="50"/>
-    <w:lsdException w:name="List Table 6 Colorful Accent 2" w:uiPriority="51"/>
-    <w:lsdException w:name="List Table 7 Colorful Accent 2" w:uiPriority="52"/>
-    <w:lsdException w:name="List Table 1 Light Accent 3" w:uiPriority="46"/>
-    <w:lsdException w:name="List Table 2 Accent 3" w:uiPriority="47"/>
-    <w:lsdException w:name="List Table 3 Accent 3" w:uiPriority="48"/>
-    <w:lsdException w:name="List Table 4 Accent 3" w:uiPriority="49"/>
-    <w:lsdException w:name="List Table 5 Dark Accent 3" w:uiPriority="50"/>
-    <w:lsdException w:name="List Table 6 Colorful Accent 3" w:uiPriority="51"/>
-    <w:lsdException w:name="List Table 7 Colorful Accent 3" w:uiPriority="52"/>
-    <w:lsdException w:name="List Table 1 Light Accent 4" w:uiPriority="46"/>
-    <w:lsdException w:name="List Table 2 Accent 4" w:uiPriority="47"/>
-    <w:lsdException w:name="List Table 3 Accent 4" w:uiPriority="48"/>
-    <w:lsdException w:name="List Table 4 Accent 4" w:uiPriority="49"/>
-    <w:lsdException w:name="List Table 5 Dark Accent 4" w:uiPriority="50"/>
-    <w:lsdException w:name="List Table 6 Colorful Accent 4" w:uiPriority="51"/>
-    <w:lsdException w:name="List Table 7 Colorful Accent 4" w:uiPriority="52"/>
-    <w:lsdException w:name="List Table 1 Light Accent 5" w:uiPriority="46"/>
-    <w:lsdException w:name="List Table 2 Accent 5" w:uiPriority="47"/>
-    <w:lsdException w:name="List Table 3 Accent 5" w:uiPriority="48"/>
-    <w:lsdException w:name="List Table 4 Accent 5" w:uiPriority="49"/>
-    <w:lsdException w:name="List Table 5 Dark Accent 5" w:uiPriority="50"/>
-    <w:lsdException w:name="List Table 6 Colorful Accent 5" w:uiPriority="51"/>
-    <w:lsdException w:name="List Table 7 Colorful Accent 5" w:uiPriority="52"/>
-    <w:lsdException w:name="List Table 1 Light Accent 6" w:uiPriority="46"/>
-    <w:lsdException w:name="List Table 2 Accent 6" w:uiPriority="47"/>
-    <w:lsdException w:name="List Table 3 Accent 6" w:uiPriority="48"/>
-    <w:lsdException w:name="List Table 4 Accent 6" w:uiPriority="49"/>
-    <w:lsdException w:name="List Table 5 Dark Accent 6" w:uiPriority="50"/>
-    <w:lsdException w:name="List Table 6 Colorful Accent 6" w:uiPriority="51"/>
-    <w:lsdException w:name="List Table 7 Colorful Accent 6" w:uiPriority="52"/>
+  <w:latentStyles w:defLockedState="0" w:defUIPriority="99" w:defSemiHidden="1" w:defUnhideWhenUsed="1" w:defQFormat="0" w:count="276">
+    <w:lsdException w:name="Normal" w:semiHidden="0" w:uiPriority="0" w:unhideWhenUsed="0" w:qFormat="1"/>
+    <w:lsdException w:name="heading 1" w:semiHidden="0" w:uiPriority="9" w:unhideWhenUsed="0" w:qFormat="1"/>
+    <w:lsdException w:name="heading 2" w:uiPriority="9" w:qFormat="1"/>
+    <w:lsdException w:name="heading 3" w:uiPriority="9" w:qFormat="1"/>
+    <w:lsdException w:name="heading 4" w:uiPriority="9" w:qFormat="1"/>
+    <w:lsdException w:name="heading 5" w:uiPriority="9" w:qFormat="1"/>
+    <w:lsdException w:name="heading 6" w:uiPriority="9" w:qFormat="1"/>
+    <w:lsdException w:name="heading 7" w:uiPriority="9" w:qFormat="1"/>
+    <w:lsdException w:name="heading 8" w:uiPriority="9" w:qFormat="1"/>
+    <w:lsdException w:name="heading 9" w:uiPriority="9" w:qFormat="1"/>
+    <w:lsdException w:name="toc 1" w:uiPriority="39"/>
+    <w:lsdException w:name="toc 2" w:uiPriority="39"/>
+    <w:lsdException w:name="toc 3" w:uiPriority="39"/>
+    <w:lsdException w:name="toc 4" w:uiPriority="39"/>
+    <w:lsdException w:name="toc 5" w:uiPriority="39"/>
+    <w:lsdException w:name="toc 6" w:uiPriority="39"/>
+    <w:lsdException w:name="toc 7" w:uiPriority="39"/>
+    <w:lsdException w:name="toc 8" w:uiPriority="39"/>
+    <w:lsdException w:name="toc 9" w:uiPriority="39"/>
+    <w:lsdException w:name="caption" w:uiPriority="35" w:qFormat="1"/>
+    <w:lsdException w:name="Title" w:semiHidden="0" w:uiPriority="10" w:unhideWhenUsed="0" w:qFormat="1"/>
+    <w:lsdException w:name="Default Paragraph Font" w:uiPriority="1"/>
+    <w:lsdException w:name="Subtitle" w:semiHidden="0" w:uiPriority="11" w:unhideWhenUsed="0" w:qFormat="1"/>
+    <w:lsdException w:name="Strong" w:semiHidden="0" w:uiPriority="22" w:unhideWhenUsed="0" w:qFormat="1"/>
+    <w:lsdException w:name="Emphasis" w:semiHidden="0" w:uiPriority="20" w:unhideWhenUsed="0" w:qFormat="1"/>
+    <w:lsdException w:name="Table Grid" w:semiHidden="0" w:uiPriority="59" w:unhideWhenUsed="0"/>
+    <w:lsdException w:name="Note Level 1" w:semiHidden="0" w:unhideWhenUsed="0"/>
+    <w:lsdException w:name="Note Level 2" w:semiHidden="0" w:unhideWhenUsed="0"/>
+    <w:lsdException w:name="Note Level 3" w:semiHidden="0" w:unhideWhenUsed="0"/>
+    <w:lsdException w:name="Note Level 4" w:semiHidden="0" w:unhideWhenUsed="0"/>
+    <w:lsdException w:name="Note Level 5" w:semiHidden="0" w:unhideWhenUsed="0"/>
+    <w:lsdException w:name="Note Level 6" w:semiHidden="0" w:unhideWhenUsed="0"/>
+    <w:lsdException w:name="Note Level 7" w:semiHidden="0" w:unhideWhenUsed="0"/>
+    <w:lsdException w:name="Note Level 8" w:semiHidden="0" w:unhideWhenUsed="0"/>
+    <w:lsdException w:name="Note Level 9" w:semiHidden="0" w:unhideWhenUsed="0"/>
+    <w:lsdException w:name="Placeholder Text" w:unhideWhenUsed="0"/>
+    <w:lsdException w:name="No Spacing" w:semiHidden="0" w:uiPriority="1" w:unhideWhenUsed="0" w:qFormat="1"/>
+    <w:lsdException w:name="Light Shading" w:semiHidden="0" w:uiPriority="60" w:unhideWhenUsed="0"/>
+    <w:lsdException w:name="Light List" w:semiHidden="0" w:uiPriority="61" w:unhideWhenUsed="0"/>
+    <w:lsdException w:name="Light Grid" w:semiHidden="0" w:uiPriority="62" w:unhideWhenUsed="0"/>
+    <w:lsdException w:name="Medium Shading 1" w:semiHidden="0" w:uiPriority="63" w:unhideWhenUsed="0"/>
+    <w:lsdException w:name="Medium Shading 2" w:semiHidden="0" w:uiPriority="64" w:unhideWhenUsed="0"/>
+    <w:lsdException w:name="Medium List 1" w:semiHidden="0" w:uiPriority="65" w:unhideWhenUsed="0"/>
+    <w:lsdException w:name="Medium List 2" w:semiHidden="0" w:uiPriority="66" w:unhideWhenUsed="0"/>
+    <w:lsdException w:name="Medium Grid 1" w:semiHidden="0" w:uiPriority="67" w:unhideWhenUsed="0"/>
+    <w:lsdException w:name="Medium Grid 2" w:semiHidden="0" w:uiPriority="68" w:unhideWhenUsed="0"/>
+    <w:lsdException w:name="Medium Grid 3" w:semiHidden="0" w:uiPriority="69" w:unhideWhenUsed="0"/>
+    <w:lsdException w:name="Dark List" w:semiHidden="0" w:uiPriority="70" w:unhideWhenUsed="0"/>
+    <w:lsdException w:name="Colorful Shading" w:semiHidden="0" w:uiPriority="71" w:unhideWhenUsed="0"/>
+    <w:lsdException w:name="Colorful List" w:semiHidden="0" w:uiPriority="72" w:unhideWhenUsed="0"/>
+    <w:lsdException w:name="Colorful Grid" w:semiHidden="0" w:uiPriority="73" w:unhideWhenUsed="0"/>
+    <w:lsdException w:name="Light Shading Accent 1" w:semiHidden="0" w:uiPriority="60" w:unhideWhenUsed="0"/>
+    <w:lsdException w:name="Light List Accent 1" w:semiHidden="0" w:uiPriority="61" w:unhideWhenUsed="0"/>
+    <w:lsdException w:name="Light Grid Accent 1" w:semiHidden="0" w:uiPriority="62" w:unhideWhenUsed="0"/>
+    <w:lsdException w:name="Medium Shading 1 Accent 1" w:semiHidden="0" w:uiPriority="63" w:unhideWhenUsed="0"/>
+    <w:lsdException w:name="Medium Shading 2 Accent 1" w:semiHidden="0" w:uiPriority="64" w:unhideWhenUsed="0"/>
+    <w:lsdException w:name="Medium List 1 Accent 1" w:semiHidden="0" w:uiPriority="65" w:unhideWhenUsed="0"/>
+    <w:lsdException w:name="Revision" w:unhideWhenUsed="0"/>
+    <w:lsdException w:name="List Paragraph" w:semiHidden="0" w:uiPriority="34" w:unhideWhenUsed="0" w:qFormat="1"/>
+    <w:lsdException w:name="Quote" w:semiHidden="0" w:uiPriority="29" w:unhideWhenUsed="0" w:qFormat="1"/>
+    <w:lsdException w:name="Intense Quote" w:semiHidden="0" w:uiPriority="30" w:unhideWhenUsed="0" w:qFormat="1"/>
+    <w:lsdException w:name="Medium List 2 Accent 1" w:semiHidden="0" w:uiPriority="66" w:unhideWhenUsed="0"/>
+    <w:lsdException w:name="Medium Grid 1 Accent 1" w:semiHidden="0" w:uiPriority="67" w:unhideWhenUsed="0"/>
+    <w:lsdException w:name="Medium Grid 2 Accent 1" w:semiHidden="0" w:uiPriority="68" w:unhideWhenUsed="0"/>
+    <w:lsdException w:name="Medium Grid 3 Accent 1" w:semiHidden="0" w:uiPriority="69" w:unhideWhenUsed="0"/>
+    <w:lsdException w:name="Dark List Accent 1" w:semiHidden="0" w:uiPriority="70" w:unhideWhenUsed="0"/>
+    <w:lsdException w:name="Colorful Shading Accent 1" w:semiHidden="0" w:uiPriority="71" w:unhideWhenUsed="0"/>
+    <w:lsdException w:name="Colorful List Accent 1" w:semiHidden="0" w:uiPriority="72" w:unhideWhenUsed="0"/>
+    <w:lsdException w:name="Colorful Grid Accent 1" w:semiHidden="0" w:uiPriority="73" w:unhideWhenUsed="0"/>
+    <w:lsdException w:name="Light Shading Accent 2" w:semiHidden="0" w:uiPriority="60" w:unhideWhenUsed="0"/>
+    <w:lsdException w:name="Light List Accent 2" w:semiHidden="0" w:uiPriority="61" w:unhideWhenUsed="0"/>
+    <w:lsdException w:name="Light Grid Accent 2" w:semiHidden="0" w:uiPriority="62" w:unhideWhenUsed="0"/>
+    <w:lsdException w:name="Medium Shading 1 Accent 2" w:semiHidden="0" w:uiPriority="63" w:unhideWhenUsed="0"/>
+    <w:lsdException w:name="Medium Shading 2 Accent 2" w:semiHidden="0" w:uiPriority="64" w:unhideWhenUsed="0"/>
+    <w:lsdException w:name="Medium List 1 Accent 2" w:semiHidden="0" w:uiPriority="65" w:unhideWhenUsed="0"/>
+    <w:lsdException w:name="Medium List 2 Accent 2" w:semiHidden="0" w:uiPriority="66" w:unhideWhenUsed="0"/>
+    <w:lsdException w:name="Medium Grid 1 Accent 2" w:semiHidden="0" w:uiPriority="67" w:unhideWhenUsed="0"/>
+    <w:lsdException w:name="Medium Grid 2 Accent 2" w:semiHidden="0" w:uiPriority="68" w:unhideWhenUsed="0"/>
+    <w:lsdException w:name="Medium Grid 3 Accent 2" w:semiHidden="0" w:uiPriority="69" w:unhideWhenUsed="0"/>
+    <w:lsdException w:name="Dark List Accent 2" w:semiHidden="0" w:uiPriority="70" w:unhideWhenUsed="0"/>
+    <w:lsdException w:name="Colorful Shading Accent 2" w:semiHidden="0" w:uiPriority="71" w:unhideWhenUsed="0"/>
+    <w:lsdException w:name="Colorful List Accent 2" w:semiHidden="0" w:uiPriority="72" w:unhideWhenUsed="0"/>
+    <w:lsdException w:name="Colorful Grid Accent 2" w:semiHidden="0" w:uiPriority="73" w:unhideWhenUsed="0"/>
+    <w:lsdException w:name="Light Shading Accent 3" w:semiHidden="0" w:uiPriority="60" w:unhideWhenUsed="0"/>
+    <w:lsdException w:name="Light List Accent 3" w:semiHidden="0" w:uiPriority="61" w:unhideWhenUsed="0"/>
+    <w:lsdException w:name="Light Grid Accent 3" w:semiHidden="0" w:uiPriority="62" w:unhideWhenUsed="0"/>
+    <w:lsdException w:name="Medium Shading 1 Accent 3" w:semiHidden="0" w:uiPriority="63" w:unhideWhenUsed="0"/>
+    <w:lsdException w:name="Medium Shading 2 Accent 3" w:semiHidden="0" w:uiPriority="64" w:unhideWhenUsed="0"/>
+    <w:lsdException w:name="Medium List 1 Accent 3" w:semiHidden="0" w:uiPriority="65" w:unhideWhenUsed="0"/>
+    <w:lsdException w:name="Medium List 2 Accent 3" w:semiHidden="0" w:uiPriority="66" w:unhideWhenUsed="0"/>
+    <w:lsdException w:name="Medium Grid 1 Accent 3" w:semiHidden="0" w:uiPriority="67" w:unhideWhenUsed="0"/>
+    <w:lsdException w:name="Medium Grid 2 Accent 3" w:semiHidden="0" w:uiPriority="68" w:unhideWhenUsed="0"/>
+    <w:lsdException w:name="Medium Grid 3 Accent 3" w:semiHidden="0" w:uiPriority="69" w:unhideWhenUsed="0"/>
+    <w:lsdException w:name="Dark List Accent 3" w:semiHidden="0" w:uiPriority="70" w:unhideWhenUsed="0"/>
+    <w:lsdException w:name="Colorful Shading Accent 3" w:semiHidden="0" w:uiPriority="71" w:unhideWhenUsed="0"/>
+    <w:lsdException w:name="Colorful List Accent 3" w:semiHidden="0" w:uiPriority="72" w:unhideWhenUsed="0"/>
+    <w:lsdException w:name="Colorful Grid Accent 3" w:semiHidden="0" w:uiPriority="73" w:unhideWhenUsed="0"/>
+    <w:lsdException w:name="Light Shading Accent 4" w:semiHidden="0" w:uiPriority="60" w:unhideWhenUsed="0"/>
+    <w:lsdException w:name="Light List Accent 4" w:semiHidden="0" w:uiPriority="61" w:unhideWhenUsed="0"/>
+    <w:lsdException w:name="Light Grid Accent 4" w:semiHidden="0" w:uiPriority="62" w:unhideWhenUsed="0"/>
+    <w:lsdException w:name="Medium Shading 1 Accent 4" w:semiHidden="0" w:uiPriority="63" w:unhideWhenUsed="0"/>
+    <w:lsdException w:name="Medium Shading 2 Accent 4" w:semiHidden="0" w:uiPriority="64" w:unhideWhenUsed="0"/>
+    <w:lsdException w:name="Medium List 1 Accent 4" w:semiHidden="0" w:uiPriority="65" w:unhideWhenUsed="0"/>
+    <w:lsdException w:name="Medium List 2 Accent 4" w:semiHidden="0" w:uiPriority="66" w:unhideWhenUsed="0"/>
+    <w:lsdException w:name="Medium Grid 1 Accent 4" w:semiHidden="0" w:uiPriority="67" w:unhideWhenUsed="0"/>
+    <w:lsdException w:name="Medium Grid 2 Accent 4" w:semiHidden="0" w:uiPriority="68" w:unhideWhenUsed="0"/>
+    <w:lsdException w:name="Medium Grid 3 Accent 4" w:semiHidden="0" w:uiPriority="69" w:unhideWhenUsed="0"/>
+    <w:lsdException w:name="Dark List Accent 4" w:semiHidden="0" w:uiPriority="70" w:unhideWhenUsed="0"/>
+    <w:lsdException w:name="Colorful Shading Accent 4" w:semiHidden="0" w:uiPriority="71" w:unhideWhenUsed="0"/>
+    <w:lsdException w:name="Colorful List Accent 4" w:semiHidden="0" w:uiPriority="72" w:unhideWhenUsed="0"/>
+    <w:lsdException w:name="Colorful Grid Accent 4" w:semiHidden="0" w:uiPriority="73" w:unhideWhenUsed="0"/>
+    <w:lsdException w:name="Light Shading Accent 5" w:semiHidden="0" w:uiPriority="60" w:unhideWhenUsed="0"/>
+    <w:lsdException w:name="Light List Accent 5" w:semiHidden="0" w:uiPriority="61" w:unhideWhenUsed="0"/>
+    <w:lsdException w:name="Light Grid Accent 5" w:semiHidden="0" w:uiPriority="62" w:unhideWhenUsed="0"/>
+    <w:lsdException w:name="Medium Shading 1 Accent 5" w:semiHidden="0" w:uiPriority="63" w:unhideWhenUsed="0"/>
+    <w:lsdException w:name="Medium Shading 2 Accent 5" w:semiHidden="0" w:uiPriority="64" w:unhideWhenUsed="0"/>
+    <w:lsdException w:name="Medium List 1 Accent 5" w:semiHidden="0" w:uiPriority="65" w:unhideWhenUsed="0"/>
+    <w:lsdException w:name="Medium List 2 Accent 5" w:semiHidden="0" w:uiPriority="66" w:unhideWhenUsed="0"/>
+    <w:lsdException w:name="Medium Grid 1 Accent 5" w:semiHidden="0" w:uiPriority="67" w:unhideWhenUsed="0"/>
+    <w:lsdException w:name="Medium Grid 2 Accent 5" w:semiHidden="0" w:uiPriority="68" w:unhideWhenUsed="0"/>
+    <w:lsdException w:name="Medium Grid 3 Accent 5" w:semiHidden="0" w:uiPriority="69" w:unhideWhenUsed="0"/>
+    <w:lsdException w:name="Dark List Accent 5" w:semiHidden="0" w:uiPriority="70" w:unhideWhenUsed="0"/>
+    <w:lsdException w:name="Colorful Shading Accent 5" w:semiHidden="0" w:uiPriority="71" w:unhideWhenUsed="0"/>
+    <w:lsdException w:name="Colorful List Accent 5" w:semiHidden="0" w:uiPriority="72" w:unhideWhenUsed="0"/>
+    <w:lsdException w:name="Colorful Grid Accent 5" w:semiHidden="0" w:uiPriority="73" w:unhideWhenUsed="0"/>
+    <w:lsdException w:name="Light Shading Accent 6" w:semiHidden="0" w:uiPriority="60" w:unhideWhenUsed="0"/>
+    <w:lsdException w:name="Light List Accent 6" w:semiHidden="0" w:uiPriority="61" w:unhideWhenUsed="0"/>
+    <w:lsdException w:name="Light Grid Accent 6" w:semiHidden="0" w:uiPriority="62" w:unhideWhenUsed="0"/>
+    <w:lsdException w:name="Medium Shading 1 Accent 6" w:semiHidden="0" w:uiPriority="63" w:unhideWhenUsed="0"/>
+    <w:lsdException w:name="Medium Shading 2 Accent 6" w:semiHidden="0" w:uiPriority="64" w:unhideWhenUsed="0"/>
+    <w:lsdException w:name="Medium List 1 Accent 6" w:semiHidden="0" w:uiPriority="65" w:unhideWhenUsed="0"/>
+    <w:lsdException w:name="Medium List 2 Accent 6" w:semiHidden="0" w:uiPriority="66" w:unhideWhenUsed="0"/>
+    <w:lsdException w:name="Medium Grid 1 Accent 6" w:semiHidden="0" w:uiPriority="67" w:unhideWhenUsed="0"/>
+    <w:lsdException w:name="Medium Grid 2 Accent 6" w:semiHidden="0" w:uiPriority="68" w:unhideWhenUsed="0"/>
+    <w:lsdException w:name="Medium Grid 3 Accent 6" w:semiHidden="0" w:uiPriority="69" w:unhideWhenUsed="0"/>
+    <w:lsdException w:name="Dark List Accent 6" w:semiHidden="0" w:uiPriority="70" w:unhideWhenUsed="0"/>
+    <w:lsdException w:name="Colorful Shading Accent 6" w:semiHidden="0" w:uiPriority="71" w:unhideWhenUsed="0"/>
+    <w:lsdException w:name="Colorful List Accent 6" w:semiHidden="0" w:uiPriority="72" w:unhideWhenUsed="0"/>
+    <w:lsdException w:name="Colorful Grid Accent 6" w:semiHidden="0" w:uiPriority="73" w:unhideWhenUsed="0"/>
+    <w:lsdException w:name="Subtle Emphasis" w:semiHidden="0" w:uiPriority="19" w:unhideWhenUsed="0" w:qFormat="1"/>
+    <w:lsdException w:name="Intense Emphasis" w:semiHidden="0" w:uiPriority="21" w:unhideWhenUsed="0" w:qFormat="1"/>
+    <w:lsdException w:name="Subtle Reference" w:semiHidden="0" w:uiPriority="31" w:unhideWhenUsed="0" w:qFormat="1"/>
+    <w:lsdException w:name="Intense Reference" w:semiHidden="0" w:uiPriority="32" w:unhideWhenUsed="0" w:qFormat="1"/>
+    <w:lsdException w:name="Book Title" w:semiHidden="0" w:uiPriority="33" w:unhideWhenUsed="0" w:qFormat="1"/>
+    <w:lsdException w:name="Bibliography" w:uiPriority="37"/>
+    <w:lsdException w:name="TOC Heading" w:uiPriority="39" w:qFormat="1"/>
   </w:latentStyles>
   <w:style w:type="paragraph" w:default="1" w:styleId="Normal">
     <w:name w:val="Normal"/>
@@ -4006,8 +4021,8 @@
       <w:bCs/>
     </w:rPr>
   </w:style>
-  <w:style w:type="paragraph" w:customStyle="1" w:styleId="NoteLevel1">
-    <w:name w:val="Note Level 1"/>
+  <w:style w:type="paragraph" w:customStyle="1" w:styleId="NoteLevel11">
+    <w:name w:val="Note Level 11"/>
     <w:basedOn w:val="Normal"/>
     <w:uiPriority w:val="99"/>
     <w:unhideWhenUsed/>
@@ -4024,8 +4039,8 @@
       <w:rFonts w:ascii="Verdana" w:eastAsia="MS Gothic" w:hAnsi="Verdana"/>
     </w:rPr>
   </w:style>
-  <w:style w:type="paragraph" w:customStyle="1" w:styleId="NoteLevel2">
-    <w:name w:val="Note Level 2"/>
+  <w:style w:type="paragraph" w:customStyle="1" w:styleId="NoteLevel21">
+    <w:name w:val="Note Level 21"/>
     <w:basedOn w:val="Normal"/>
     <w:uiPriority w:val="99"/>
     <w:semiHidden/>
@@ -4044,8 +4059,8 @@
       <w:rFonts w:ascii="Verdana" w:eastAsia="MS Gothic" w:hAnsi="Verdana"/>
     </w:rPr>
   </w:style>
-  <w:style w:type="paragraph" w:customStyle="1" w:styleId="NoteLevel3">
-    <w:name w:val="Note Level 3"/>
+  <w:style w:type="paragraph" w:customStyle="1" w:styleId="NoteLevel31">
+    <w:name w:val="Note Level 31"/>
     <w:basedOn w:val="Normal"/>
     <w:uiPriority w:val="99"/>
     <w:semiHidden/>
@@ -4064,8 +4079,8 @@
       <w:rFonts w:ascii="Verdana" w:eastAsia="MS Gothic" w:hAnsi="Verdana"/>
     </w:rPr>
   </w:style>
-  <w:style w:type="paragraph" w:customStyle="1" w:styleId="NoteLevel4">
-    <w:name w:val="Note Level 4"/>
+  <w:style w:type="paragraph" w:customStyle="1" w:styleId="NoteLevel41">
+    <w:name w:val="Note Level 41"/>
     <w:basedOn w:val="Normal"/>
     <w:uiPriority w:val="99"/>
     <w:semiHidden/>
@@ -4084,8 +4099,8 @@
       <w:rFonts w:ascii="Verdana" w:eastAsia="MS Gothic" w:hAnsi="Verdana"/>
     </w:rPr>
   </w:style>
-  <w:style w:type="paragraph" w:customStyle="1" w:styleId="NoteLevel5">
-    <w:name w:val="Note Level 5"/>
+  <w:style w:type="paragraph" w:customStyle="1" w:styleId="NoteLevel51">
+    <w:name w:val="Note Level 51"/>
     <w:basedOn w:val="Normal"/>
     <w:uiPriority w:val="99"/>
     <w:semiHidden/>
@@ -4104,8 +4119,8 @@
       <w:rFonts w:ascii="Verdana" w:eastAsia="MS Gothic" w:hAnsi="Verdana"/>
     </w:rPr>
   </w:style>
-  <w:style w:type="paragraph" w:customStyle="1" w:styleId="NoteLevel6">
-    <w:name w:val="Note Level 6"/>
+  <w:style w:type="paragraph" w:customStyle="1" w:styleId="NoteLevel61">
+    <w:name w:val="Note Level 61"/>
     <w:basedOn w:val="Normal"/>
     <w:uiPriority w:val="99"/>
     <w:semiHidden/>
@@ -4124,8 +4139,8 @@
       <w:rFonts w:ascii="Verdana" w:eastAsia="MS Gothic" w:hAnsi="Verdana"/>
     </w:rPr>
   </w:style>
-  <w:style w:type="paragraph" w:customStyle="1" w:styleId="NoteLevel7">
-    <w:name w:val="Note Level 7"/>
+  <w:style w:type="paragraph" w:customStyle="1" w:styleId="NoteLevel71">
+    <w:name w:val="Note Level 71"/>
     <w:basedOn w:val="Normal"/>
     <w:uiPriority w:val="99"/>
     <w:semiHidden/>
@@ -4144,8 +4159,8 @@
       <w:rFonts w:ascii="Verdana" w:eastAsia="MS Gothic" w:hAnsi="Verdana"/>
     </w:rPr>
   </w:style>
-  <w:style w:type="paragraph" w:customStyle="1" w:styleId="NoteLevel8">
-    <w:name w:val="Note Level 8"/>
+  <w:style w:type="paragraph" w:customStyle="1" w:styleId="NoteLevel81">
+    <w:name w:val="Note Level 81"/>
     <w:basedOn w:val="Normal"/>
     <w:uiPriority w:val="99"/>
     <w:semiHidden/>
@@ -4164,8 +4179,469 @@
       <w:rFonts w:ascii="Verdana" w:eastAsia="MS Gothic" w:hAnsi="Verdana"/>
     </w:rPr>
   </w:style>
-  <w:style w:type="paragraph" w:customStyle="1" w:styleId="NoteLevel9">
-    <w:name w:val="Note Level 9"/>
+  <w:style w:type="paragraph" w:customStyle="1" w:styleId="NoteLevel91">
+    <w:name w:val="Note Level 91"/>
+    <w:basedOn w:val="Normal"/>
+    <w:uiPriority w:val="99"/>
+    <w:semiHidden/>
+    <w:unhideWhenUsed/>
+    <w:rsid w:val="00422D9E"/>
+    <w:pPr>
+      <w:keepNext/>
+      <w:numPr>
+        <w:ilvl w:val="8"/>
+        <w:numId w:val="1"/>
+      </w:numPr>
+      <w:contextualSpacing/>
+      <w:outlineLvl w:val="8"/>
+    </w:pPr>
+    <w:rPr>
+      <w:rFonts w:ascii="Verdana" w:eastAsia="MS Gothic" w:hAnsi="Verdana"/>
+    </w:rPr>
+  </w:style>
+</w:styles>
+</file>
+
+<file path=word/stylesWithEffects.xml><?xml version="1.0" encoding="utf-8"?>
+<w:styles xmlns:wpc="http://schemas.microsoft.com/office/word/2010/wordprocessingCanvas" xmlns:mo="http://schemas.microsoft.com/office/mac/office/2008/main" xmlns:mc="http://schemas.openxmlformats.org/markup-compatibility/2006" xmlns:mv="urn:schemas-microsoft-com:mac:vml" xmlns:o="urn:schemas-microsoft-com:office:office" xmlns:r="http://schemas.openxmlformats.org/officeDocument/2006/relationships" xmlns:m="http://schemas.openxmlformats.org/officeDocument/2006/math" xmlns:v="urn:schemas-microsoft-com:vml" xmlns:wp14="http://schemas.microsoft.com/office/word/2010/wordprocessingDrawing" xmlns:wp="http://schemas.openxmlformats.org/drawingml/2006/wordprocessingDrawing" xmlns:w10="urn:schemas-microsoft-com:office:word" xmlns:w="http://schemas.openxmlformats.org/wordprocessingml/2006/main" xmlns:w14="http://schemas.microsoft.com/office/word/2010/wordml" xmlns:wpg="http://schemas.microsoft.com/office/word/2010/wordprocessingGroup" xmlns:wpi="http://schemas.microsoft.com/office/word/2010/wordprocessingInk" xmlns:wne="http://schemas.microsoft.com/office/word/2006/wordml" xmlns:wps="http://schemas.microsoft.com/office/word/2010/wordprocessingShape" mc:Ignorable="w14 wp14">
+  <w:docDefaults>
+    <w:rPrDefault>
+      <w:rPr>
+        <w:rFonts w:asciiTheme="minorHAnsi" w:eastAsiaTheme="minorEastAsia" w:hAnsiTheme="minorHAnsi" w:cstheme="minorBidi"/>
+        <w:sz w:val="24"/>
+        <w:szCs w:val="24"/>
+        <w:lang w:val="en-US" w:eastAsia="en-US" w:bidi="ar-SA"/>
+      </w:rPr>
+    </w:rPrDefault>
+    <w:pPrDefault/>
+  </w:docDefaults>
+  <w:latentStyles w:defLockedState="0" w:defUIPriority="99" w:defSemiHidden="1" w:defUnhideWhenUsed="1" w:defQFormat="0" w:count="276">
+    <w:lsdException w:name="Normal" w:semiHidden="0" w:uiPriority="0" w:unhideWhenUsed="0" w:qFormat="1"/>
+    <w:lsdException w:name="heading 1" w:semiHidden="0" w:uiPriority="9" w:unhideWhenUsed="0" w:qFormat="1"/>
+    <w:lsdException w:name="heading 2" w:uiPriority="9" w:qFormat="1"/>
+    <w:lsdException w:name="heading 3" w:uiPriority="9" w:qFormat="1"/>
+    <w:lsdException w:name="heading 4" w:uiPriority="9" w:qFormat="1"/>
+    <w:lsdException w:name="heading 5" w:uiPriority="9" w:qFormat="1"/>
+    <w:lsdException w:name="heading 6" w:uiPriority="9" w:qFormat="1"/>
+    <w:lsdException w:name="heading 7" w:uiPriority="9" w:qFormat="1"/>
+    <w:lsdException w:name="heading 8" w:uiPriority="9" w:qFormat="1"/>
+    <w:lsdException w:name="heading 9" w:uiPriority="9" w:qFormat="1"/>
+    <w:lsdException w:name="toc 1" w:uiPriority="39"/>
+    <w:lsdException w:name="toc 2" w:uiPriority="39"/>
+    <w:lsdException w:name="toc 3" w:uiPriority="39"/>
+    <w:lsdException w:name="toc 4" w:uiPriority="39"/>
+    <w:lsdException w:name="toc 5" w:uiPriority="39"/>
+    <w:lsdException w:name="toc 6" w:uiPriority="39"/>
+    <w:lsdException w:name="toc 7" w:uiPriority="39"/>
+    <w:lsdException w:name="toc 8" w:uiPriority="39"/>
+    <w:lsdException w:name="toc 9" w:uiPriority="39"/>
+    <w:lsdException w:name="caption" w:uiPriority="35" w:qFormat="1"/>
+    <w:lsdException w:name="Title" w:semiHidden="0" w:uiPriority="10" w:unhideWhenUsed="0" w:qFormat="1"/>
+    <w:lsdException w:name="Default Paragraph Font" w:uiPriority="1"/>
+    <w:lsdException w:name="Subtitle" w:semiHidden="0" w:uiPriority="11" w:unhideWhenUsed="0" w:qFormat="1"/>
+    <w:lsdException w:name="Strong" w:semiHidden="0" w:uiPriority="22" w:unhideWhenUsed="0" w:qFormat="1"/>
+    <w:lsdException w:name="Emphasis" w:semiHidden="0" w:uiPriority="20" w:unhideWhenUsed="0" w:qFormat="1"/>
+    <w:lsdException w:name="Table Grid" w:semiHidden="0" w:uiPriority="59" w:unhideWhenUsed="0"/>
+    <w:lsdException w:name="Note Level 1" w:semiHidden="0" w:unhideWhenUsed="0"/>
+    <w:lsdException w:name="Note Level 2" w:semiHidden="0" w:unhideWhenUsed="0"/>
+    <w:lsdException w:name="Note Level 3" w:semiHidden="0" w:unhideWhenUsed="0"/>
+    <w:lsdException w:name="Note Level 4" w:semiHidden="0" w:unhideWhenUsed="0"/>
+    <w:lsdException w:name="Note Level 5" w:semiHidden="0" w:unhideWhenUsed="0"/>
+    <w:lsdException w:name="Note Level 6" w:semiHidden="0" w:unhideWhenUsed="0"/>
+    <w:lsdException w:name="Note Level 7" w:semiHidden="0" w:unhideWhenUsed="0"/>
+    <w:lsdException w:name="Note Level 8" w:semiHidden="0" w:unhideWhenUsed="0"/>
+    <w:lsdException w:name="Note Level 9" w:semiHidden="0" w:unhideWhenUsed="0"/>
+    <w:lsdException w:name="Placeholder Text" w:unhideWhenUsed="0"/>
+    <w:lsdException w:name="No Spacing" w:semiHidden="0" w:uiPriority="1" w:unhideWhenUsed="0" w:qFormat="1"/>
+    <w:lsdException w:name="Light Shading" w:semiHidden="0" w:uiPriority="60" w:unhideWhenUsed="0"/>
+    <w:lsdException w:name="Light List" w:semiHidden="0" w:uiPriority="61" w:unhideWhenUsed="0"/>
+    <w:lsdException w:name="Light Grid" w:semiHidden="0" w:uiPriority="62" w:unhideWhenUsed="0"/>
+    <w:lsdException w:name="Medium Shading 1" w:semiHidden="0" w:uiPriority="63" w:unhideWhenUsed="0"/>
+    <w:lsdException w:name="Medium Shading 2" w:semiHidden="0" w:uiPriority="64" w:unhideWhenUsed="0"/>
+    <w:lsdException w:name="Medium List 1" w:semiHidden="0" w:uiPriority="65" w:unhideWhenUsed="0"/>
+    <w:lsdException w:name="Medium List 2" w:semiHidden="0" w:uiPriority="66" w:unhideWhenUsed="0"/>
+    <w:lsdException w:name="Medium Grid 1" w:semiHidden="0" w:uiPriority="67" w:unhideWhenUsed="0"/>
+    <w:lsdException w:name="Medium Grid 2" w:semiHidden="0" w:uiPriority="68" w:unhideWhenUsed="0"/>
+    <w:lsdException w:name="Medium Grid 3" w:semiHidden="0" w:uiPriority="69" w:unhideWhenUsed="0"/>
+    <w:lsdException w:name="Dark List" w:semiHidden="0" w:uiPriority="70" w:unhideWhenUsed="0"/>
+    <w:lsdException w:name="Colorful Shading" w:semiHidden="0" w:uiPriority="71" w:unhideWhenUsed="0"/>
+    <w:lsdException w:name="Colorful List" w:semiHidden="0" w:uiPriority="72" w:unhideWhenUsed="0"/>
+    <w:lsdException w:name="Colorful Grid" w:semiHidden="0" w:uiPriority="73" w:unhideWhenUsed="0"/>
+    <w:lsdException w:name="Light Shading Accent 1" w:semiHidden="0" w:uiPriority="60" w:unhideWhenUsed="0"/>
+    <w:lsdException w:name="Light List Accent 1" w:semiHidden="0" w:uiPriority="61" w:unhideWhenUsed="0"/>
+    <w:lsdException w:name="Light Grid Accent 1" w:semiHidden="0" w:uiPriority="62" w:unhideWhenUsed="0"/>
+    <w:lsdException w:name="Medium Shading 1 Accent 1" w:semiHidden="0" w:uiPriority="63" w:unhideWhenUsed="0"/>
+    <w:lsdException w:name="Medium Shading 2 Accent 1" w:semiHidden="0" w:uiPriority="64" w:unhideWhenUsed="0"/>
+    <w:lsdException w:name="Medium List 1 Accent 1" w:semiHidden="0" w:uiPriority="65" w:unhideWhenUsed="0"/>
+    <w:lsdException w:name="Revision" w:unhideWhenUsed="0"/>
+    <w:lsdException w:name="List Paragraph" w:semiHidden="0" w:uiPriority="34" w:unhideWhenUsed="0" w:qFormat="1"/>
+    <w:lsdException w:name="Quote" w:semiHidden="0" w:uiPriority="29" w:unhideWhenUsed="0" w:qFormat="1"/>
+    <w:lsdException w:name="Intense Quote" w:semiHidden="0" w:uiPriority="30" w:unhideWhenUsed="0" w:qFormat="1"/>
+    <w:lsdException w:name="Medium List 2 Accent 1" w:semiHidden="0" w:uiPriority="66" w:unhideWhenUsed="0"/>
+    <w:lsdException w:name="Medium Grid 1 Accent 1" w:semiHidden="0" w:uiPriority="67" w:unhideWhenUsed="0"/>
+    <w:lsdException w:name="Medium Grid 2 Accent 1" w:semiHidden="0" w:uiPriority="68" w:unhideWhenUsed="0"/>
+    <w:lsdException w:name="Medium Grid 3 Accent 1" w:semiHidden="0" w:uiPriority="69" w:unhideWhenUsed="0"/>
+    <w:lsdException w:name="Dark List Accent 1" w:semiHidden="0" w:uiPriority="70" w:unhideWhenUsed="0"/>
+    <w:lsdException w:name="Colorful Shading Accent 1" w:semiHidden="0" w:uiPriority="71" w:unhideWhenUsed="0"/>
+    <w:lsdException w:name="Colorful List Accent 1" w:semiHidden="0" w:uiPriority="72" w:unhideWhenUsed="0"/>
+    <w:lsdException w:name="Colorful Grid Accent 1" w:semiHidden="0" w:uiPriority="73" w:unhideWhenUsed="0"/>
+    <w:lsdException w:name="Light Shading Accent 2" w:semiHidden="0" w:uiPriority="60" w:unhideWhenUsed="0"/>
+    <w:lsdException w:name="Light List Accent 2" w:semiHidden="0" w:uiPriority="61" w:unhideWhenUsed="0"/>
+    <w:lsdException w:name="Light Grid Accent 2" w:semiHidden="0" w:uiPriority="62" w:unhideWhenUsed="0"/>
+    <w:lsdException w:name="Medium Shading 1 Accent 2" w:semiHidden="0" w:uiPriority="63" w:unhideWhenUsed="0"/>
+    <w:lsdException w:name="Medium Shading 2 Accent 2" w:semiHidden="0" w:uiPriority="64" w:unhideWhenUsed="0"/>
+    <w:lsdException w:name="Medium List 1 Accent 2" w:semiHidden="0" w:uiPriority="65" w:unhideWhenUsed="0"/>
+    <w:lsdException w:name="Medium List 2 Accent 2" w:semiHidden="0" w:uiPriority="66" w:unhideWhenUsed="0"/>
+    <w:lsdException w:name="Medium Grid 1 Accent 2" w:semiHidden="0" w:uiPriority="67" w:unhideWhenUsed="0"/>
+    <w:lsdException w:name="Medium Grid 2 Accent 2" w:semiHidden="0" w:uiPriority="68" w:unhideWhenUsed="0"/>
+    <w:lsdException w:name="Medium Grid 3 Accent 2" w:semiHidden="0" w:uiPriority="69" w:unhideWhenUsed="0"/>
+    <w:lsdException w:name="Dark List Accent 2" w:semiHidden="0" w:uiPriority="70" w:unhideWhenUsed="0"/>
+    <w:lsdException w:name="Colorful Shading Accent 2" w:semiHidden="0" w:uiPriority="71" w:unhideWhenUsed="0"/>
+    <w:lsdException w:name="Colorful List Accent 2" w:semiHidden="0" w:uiPriority="72" w:unhideWhenUsed="0"/>
+    <w:lsdException w:name="Colorful Grid Accent 2" w:semiHidden="0" w:uiPriority="73" w:unhideWhenUsed="0"/>
+    <w:lsdException w:name="Light Shading Accent 3" w:semiHidden="0" w:uiPriority="60" w:unhideWhenUsed="0"/>
+    <w:lsdException w:name="Light List Accent 3" w:semiHidden="0" w:uiPriority="61" w:unhideWhenUsed="0"/>
+    <w:lsdException w:name="Light Grid Accent 3" w:semiHidden="0" w:uiPriority="62" w:unhideWhenUsed="0"/>
+    <w:lsdException w:name="Medium Shading 1 Accent 3" w:semiHidden="0" w:uiPriority="63" w:unhideWhenUsed="0"/>
+    <w:lsdException w:name="Medium Shading 2 Accent 3" w:semiHidden="0" w:uiPriority="64" w:unhideWhenUsed="0"/>
+    <w:lsdException w:name="Medium List 1 Accent 3" w:semiHidden="0" w:uiPriority="65" w:unhideWhenUsed="0"/>
+    <w:lsdException w:name="Medium List 2 Accent 3" w:semiHidden="0" w:uiPriority="66" w:unhideWhenUsed="0"/>
+    <w:lsdException w:name="Medium Grid 1 Accent 3" w:semiHidden="0" w:uiPriority="67" w:unhideWhenUsed="0"/>
+    <w:lsdException w:name="Medium Grid 2 Accent 3" w:semiHidden="0" w:uiPriority="68" w:unhideWhenUsed="0"/>
+    <w:lsdException w:name="Medium Grid 3 Accent 3" w:semiHidden="0" w:uiPriority="69" w:unhideWhenUsed="0"/>
+    <w:lsdException w:name="Dark List Accent 3" w:semiHidden="0" w:uiPriority="70" w:unhideWhenUsed="0"/>
+    <w:lsdException w:name="Colorful Shading Accent 3" w:semiHidden="0" w:uiPriority="71" w:unhideWhenUsed="0"/>
+    <w:lsdException w:name="Colorful List Accent 3" w:semiHidden="0" w:uiPriority="72" w:unhideWhenUsed="0"/>
+    <w:lsdException w:name="Colorful Grid Accent 3" w:semiHidden="0" w:uiPriority="73" w:unhideWhenUsed="0"/>
+    <w:lsdException w:name="Light Shading Accent 4" w:semiHidden="0" w:uiPriority="60" w:unhideWhenUsed="0"/>
+    <w:lsdException w:name="Light List Accent 4" w:semiHidden="0" w:uiPriority="61" w:unhideWhenUsed="0"/>
+    <w:lsdException w:name="Light Grid Accent 4" w:semiHidden="0" w:uiPriority="62" w:unhideWhenUsed="0"/>
+    <w:lsdException w:name="Medium Shading 1 Accent 4" w:semiHidden="0" w:uiPriority="63" w:unhideWhenUsed="0"/>
+    <w:lsdException w:name="Medium Shading 2 Accent 4" w:semiHidden="0" w:uiPriority="64" w:unhideWhenUsed="0"/>
+    <w:lsdException w:name="Medium List 1 Accent 4" w:semiHidden="0" w:uiPriority="65" w:unhideWhenUsed="0"/>
+    <w:lsdException w:name="Medium List 2 Accent 4" w:semiHidden="0" w:uiPriority="66" w:unhideWhenUsed="0"/>
+    <w:lsdException w:name="Medium Grid 1 Accent 4" w:semiHidden="0" w:uiPriority="67" w:unhideWhenUsed="0"/>
+    <w:lsdException w:name="Medium Grid 2 Accent 4" w:semiHidden="0" w:uiPriority="68" w:unhideWhenUsed="0"/>
+    <w:lsdException w:name="Medium Grid 3 Accent 4" w:semiHidden="0" w:uiPriority="69" w:unhideWhenUsed="0"/>
+    <w:lsdException w:name="Dark List Accent 4" w:semiHidden="0" w:uiPriority="70" w:unhideWhenUsed="0"/>
+    <w:lsdException w:name="Colorful Shading Accent 4" w:semiHidden="0" w:uiPriority="71" w:unhideWhenUsed="0"/>
+    <w:lsdException w:name="Colorful List Accent 4" w:semiHidden="0" w:uiPriority="72" w:unhideWhenUsed="0"/>
+    <w:lsdException w:name="Colorful Grid Accent 4" w:semiHidden="0" w:uiPriority="73" w:unhideWhenUsed="0"/>
+    <w:lsdException w:name="Light Shading Accent 5" w:semiHidden="0" w:uiPriority="60" w:unhideWhenUsed="0"/>
+    <w:lsdException w:name="Light List Accent 5" w:semiHidden="0" w:uiPriority="61" w:unhideWhenUsed="0"/>
+    <w:lsdException w:name="Light Grid Accent 5" w:semiHidden="0" w:uiPriority="62" w:unhideWhenUsed="0"/>
+    <w:lsdException w:name="Medium Shading 1 Accent 5" w:semiHidden="0" w:uiPriority="63" w:unhideWhenUsed="0"/>
+    <w:lsdException w:name="Medium Shading 2 Accent 5" w:semiHidden="0" w:uiPriority="64" w:unhideWhenUsed="0"/>
+    <w:lsdException w:name="Medium List 1 Accent 5" w:semiHidden="0" w:uiPriority="65" w:unhideWhenUsed="0"/>
+    <w:lsdException w:name="Medium List 2 Accent 5" w:semiHidden="0" w:uiPriority="66" w:unhideWhenUsed="0"/>
+    <w:lsdException w:name="Medium Grid 1 Accent 5" w:semiHidden="0" w:uiPriority="67" w:unhideWhenUsed="0"/>
+    <w:lsdException w:name="Medium Grid 2 Accent 5" w:semiHidden="0" w:uiPriority="68" w:unhideWhenUsed="0"/>
+    <w:lsdException w:name="Medium Grid 3 Accent 5" w:semiHidden="0" w:uiPriority="69" w:unhideWhenUsed="0"/>
+    <w:lsdException w:name="Dark List Accent 5" w:semiHidden="0" w:uiPriority="70" w:unhideWhenUsed="0"/>
+    <w:lsdException w:name="Colorful Shading Accent 5" w:semiHidden="0" w:uiPriority="71" w:unhideWhenUsed="0"/>
+    <w:lsdException w:name="Colorful List Accent 5" w:semiHidden="0" w:uiPriority="72" w:unhideWhenUsed="0"/>
+    <w:lsdException w:name="Colorful Grid Accent 5" w:semiHidden="0" w:uiPriority="73" w:unhideWhenUsed="0"/>
+    <w:lsdException w:name="Light Shading Accent 6" w:semiHidden="0" w:uiPriority="60" w:unhideWhenUsed="0"/>
+    <w:lsdException w:name="Light List Accent 6" w:semiHidden="0" w:uiPriority="61" w:unhideWhenUsed="0"/>
+    <w:lsdException w:name="Light Grid Accent 6" w:semiHidden="0" w:uiPriority="62" w:unhideWhenUsed="0"/>
+    <w:lsdException w:name="Medium Shading 1 Accent 6" w:semiHidden="0" w:uiPriority="63" w:unhideWhenUsed="0"/>
+    <w:lsdException w:name="Medium Shading 2 Accent 6" w:semiHidden="0" w:uiPriority="64" w:unhideWhenUsed="0"/>
+    <w:lsdException w:name="Medium List 1 Accent 6" w:semiHidden="0" w:uiPriority="65" w:unhideWhenUsed="0"/>
+    <w:lsdException w:name="Medium List 2 Accent 6" w:semiHidden="0" w:uiPriority="66" w:unhideWhenUsed="0"/>
+    <w:lsdException w:name="Medium Grid 1 Accent 6" w:semiHidden="0" w:uiPriority="67" w:unhideWhenUsed="0"/>
+    <w:lsdException w:name="Medium Grid 2 Accent 6" w:semiHidden="0" w:uiPriority="68" w:unhideWhenUsed="0"/>
+    <w:lsdException w:name="Medium Grid 3 Accent 6" w:semiHidden="0" w:uiPriority="69" w:unhideWhenUsed="0"/>
+    <w:lsdException w:name="Dark List Accent 6" w:semiHidden="0" w:uiPriority="70" w:unhideWhenUsed="0"/>
+    <w:lsdException w:name="Colorful Shading Accent 6" w:semiHidden="0" w:uiPriority="71" w:unhideWhenUsed="0"/>
+    <w:lsdException w:name="Colorful List Accent 6" w:semiHidden="0" w:uiPriority="72" w:unhideWhenUsed="0"/>
+    <w:lsdException w:name="Colorful Grid Accent 6" w:semiHidden="0" w:uiPriority="73" w:unhideWhenUsed="0"/>
+    <w:lsdException w:name="Subtle Emphasis" w:semiHidden="0" w:uiPriority="19" w:unhideWhenUsed="0" w:qFormat="1"/>
+    <w:lsdException w:name="Intense Emphasis" w:semiHidden="0" w:uiPriority="21" w:unhideWhenUsed="0" w:qFormat="1"/>
+    <w:lsdException w:name="Subtle Reference" w:semiHidden="0" w:uiPriority="31" w:unhideWhenUsed="0" w:qFormat="1"/>
+    <w:lsdException w:name="Intense Reference" w:semiHidden="0" w:uiPriority="32" w:unhideWhenUsed="0" w:qFormat="1"/>
+    <w:lsdException w:name="Book Title" w:semiHidden="0" w:uiPriority="33" w:unhideWhenUsed="0" w:qFormat="1"/>
+    <w:lsdException w:name="Bibliography" w:uiPriority="37"/>
+    <w:lsdException w:name="TOC Heading" w:uiPriority="39" w:qFormat="1"/>
+  </w:latentStyles>
+  <w:style w:type="paragraph" w:default="1" w:styleId="Normal">
+    <w:name w:val="Normal"/>
+    <w:qFormat/>
+  </w:style>
+  <w:style w:type="paragraph" w:styleId="Heading1">
+    <w:name w:val="heading 1"/>
+    <w:basedOn w:val="Normal"/>
+    <w:next w:val="Normal"/>
+    <w:link w:val="Heading1Char"/>
+    <w:uiPriority w:val="9"/>
+    <w:qFormat/>
+    <w:rsid w:val="00CC3069"/>
+    <w:pPr>
+      <w:keepNext/>
+      <w:keepLines/>
+      <w:spacing w:before="480"/>
+      <w:outlineLvl w:val="0"/>
+    </w:pPr>
+    <w:rPr>
+      <w:rFonts w:asciiTheme="majorHAnsi" w:eastAsiaTheme="majorEastAsia" w:hAnsiTheme="majorHAnsi" w:cstheme="majorBidi"/>
+      <w:b/>
+      <w:bCs/>
+      <w:color w:val="345A8A" w:themeColor="accent1" w:themeShade="B5"/>
+      <w:sz w:val="32"/>
+      <w:szCs w:val="32"/>
+    </w:rPr>
+  </w:style>
+  <w:style w:type="character" w:default="1" w:styleId="DefaultParagraphFont">
+    <w:name w:val="Default Paragraph Font"/>
+    <w:uiPriority w:val="1"/>
+    <w:semiHidden/>
+    <w:unhideWhenUsed/>
+  </w:style>
+  <w:style w:type="table" w:default="1" w:styleId="TableNormal">
+    <w:name w:val="Normal Table"/>
+    <w:uiPriority w:val="99"/>
+    <w:semiHidden/>
+    <w:unhideWhenUsed/>
+    <w:tblPr>
+      <w:tblInd w:w="0" w:type="dxa"/>
+      <w:tblCellMar>
+        <w:top w:w="0" w:type="dxa"/>
+        <w:left w:w="108" w:type="dxa"/>
+        <w:bottom w:w="0" w:type="dxa"/>
+        <w:right w:w="108" w:type="dxa"/>
+      </w:tblCellMar>
+    </w:tblPr>
+  </w:style>
+  <w:style w:type="numbering" w:default="1" w:styleId="NoList">
+    <w:name w:val="No List"/>
+    <w:uiPriority w:val="99"/>
+    <w:semiHidden/>
+    <w:unhideWhenUsed/>
+  </w:style>
+  <w:style w:type="paragraph" w:styleId="Title">
+    <w:name w:val="Title"/>
+    <w:basedOn w:val="Normal"/>
+    <w:next w:val="Normal"/>
+    <w:link w:val="TitleChar"/>
+    <w:uiPriority w:val="10"/>
+    <w:qFormat/>
+    <w:rsid w:val="00CC3069"/>
+    <w:pPr>
+      <w:pBdr>
+        <w:bottom w:val="single" w:sz="8" w:space="4" w:color="4F81BD" w:themeColor="accent1"/>
+      </w:pBdr>
+      <w:spacing w:after="300"/>
+      <w:contextualSpacing/>
+    </w:pPr>
+    <w:rPr>
+      <w:rFonts w:asciiTheme="majorHAnsi" w:eastAsiaTheme="majorEastAsia" w:hAnsiTheme="majorHAnsi" w:cstheme="majorBidi"/>
+      <w:color w:val="17365D" w:themeColor="text2" w:themeShade="BF"/>
+      <w:spacing w:val="5"/>
+      <w:kern w:val="28"/>
+      <w:sz w:val="52"/>
+      <w:szCs w:val="52"/>
+    </w:rPr>
+  </w:style>
+  <w:style w:type="character" w:customStyle="1" w:styleId="TitleChar">
+    <w:name w:val="Title Char"/>
+    <w:basedOn w:val="DefaultParagraphFont"/>
+    <w:link w:val="Title"/>
+    <w:uiPriority w:val="10"/>
+    <w:rsid w:val="00CC3069"/>
+    <w:rPr>
+      <w:rFonts w:asciiTheme="majorHAnsi" w:eastAsiaTheme="majorEastAsia" w:hAnsiTheme="majorHAnsi" w:cstheme="majorBidi"/>
+      <w:color w:val="17365D" w:themeColor="text2" w:themeShade="BF"/>
+      <w:spacing w:val="5"/>
+      <w:kern w:val="28"/>
+      <w:sz w:val="52"/>
+      <w:szCs w:val="52"/>
+    </w:rPr>
+  </w:style>
+  <w:style w:type="character" w:customStyle="1" w:styleId="Heading1Char">
+    <w:name w:val="Heading 1 Char"/>
+    <w:basedOn w:val="DefaultParagraphFont"/>
+    <w:link w:val="Heading1"/>
+    <w:uiPriority w:val="9"/>
+    <w:rsid w:val="00CC3069"/>
+    <w:rPr>
+      <w:rFonts w:asciiTheme="majorHAnsi" w:eastAsiaTheme="majorEastAsia" w:hAnsiTheme="majorHAnsi" w:cstheme="majorBidi"/>
+      <w:b/>
+      <w:bCs/>
+      <w:color w:val="345A8A" w:themeColor="accent1" w:themeShade="B5"/>
+      <w:sz w:val="32"/>
+      <w:szCs w:val="32"/>
+    </w:rPr>
+  </w:style>
+  <w:style w:type="character" w:styleId="Strong">
+    <w:name w:val="Strong"/>
+    <w:basedOn w:val="DefaultParagraphFont"/>
+    <w:uiPriority w:val="22"/>
+    <w:qFormat/>
+    <w:rsid w:val="00023813"/>
+    <w:rPr>
+      <w:b/>
+      <w:bCs/>
+    </w:rPr>
+  </w:style>
+  <w:style w:type="paragraph" w:customStyle="1" w:styleId="NoteLevel11">
+    <w:name w:val="Note Level 11"/>
+    <w:basedOn w:val="Normal"/>
+    <w:uiPriority w:val="99"/>
+    <w:unhideWhenUsed/>
+    <w:rsid w:val="00422D9E"/>
+    <w:pPr>
+      <w:keepNext/>
+      <w:numPr>
+        <w:numId w:val="1"/>
+      </w:numPr>
+      <w:contextualSpacing/>
+      <w:outlineLvl w:val="0"/>
+    </w:pPr>
+    <w:rPr>
+      <w:rFonts w:ascii="Verdana" w:eastAsia="MS Gothic" w:hAnsi="Verdana"/>
+    </w:rPr>
+  </w:style>
+  <w:style w:type="paragraph" w:customStyle="1" w:styleId="NoteLevel21">
+    <w:name w:val="Note Level 21"/>
+    <w:basedOn w:val="Normal"/>
+    <w:uiPriority w:val="99"/>
+    <w:semiHidden/>
+    <w:unhideWhenUsed/>
+    <w:rsid w:val="00422D9E"/>
+    <w:pPr>
+      <w:keepNext/>
+      <w:numPr>
+        <w:ilvl w:val="1"/>
+        <w:numId w:val="1"/>
+      </w:numPr>
+      <w:contextualSpacing/>
+      <w:outlineLvl w:val="1"/>
+    </w:pPr>
+    <w:rPr>
+      <w:rFonts w:ascii="Verdana" w:eastAsia="MS Gothic" w:hAnsi="Verdana"/>
+    </w:rPr>
+  </w:style>
+  <w:style w:type="paragraph" w:customStyle="1" w:styleId="NoteLevel31">
+    <w:name w:val="Note Level 31"/>
+    <w:basedOn w:val="Normal"/>
+    <w:uiPriority w:val="99"/>
+    <w:semiHidden/>
+    <w:unhideWhenUsed/>
+    <w:rsid w:val="00422D9E"/>
+    <w:pPr>
+      <w:keepNext/>
+      <w:numPr>
+        <w:ilvl w:val="2"/>
+        <w:numId w:val="1"/>
+      </w:numPr>
+      <w:contextualSpacing/>
+      <w:outlineLvl w:val="2"/>
+    </w:pPr>
+    <w:rPr>
+      <w:rFonts w:ascii="Verdana" w:eastAsia="MS Gothic" w:hAnsi="Verdana"/>
+    </w:rPr>
+  </w:style>
+  <w:style w:type="paragraph" w:customStyle="1" w:styleId="NoteLevel41">
+    <w:name w:val="Note Level 41"/>
+    <w:basedOn w:val="Normal"/>
+    <w:uiPriority w:val="99"/>
+    <w:semiHidden/>
+    <w:unhideWhenUsed/>
+    <w:rsid w:val="00422D9E"/>
+    <w:pPr>
+      <w:keepNext/>
+      <w:numPr>
+        <w:ilvl w:val="3"/>
+        <w:numId w:val="1"/>
+      </w:numPr>
+      <w:contextualSpacing/>
+      <w:outlineLvl w:val="3"/>
+    </w:pPr>
+    <w:rPr>
+      <w:rFonts w:ascii="Verdana" w:eastAsia="MS Gothic" w:hAnsi="Verdana"/>
+    </w:rPr>
+  </w:style>
+  <w:style w:type="paragraph" w:customStyle="1" w:styleId="NoteLevel51">
+    <w:name w:val="Note Level 51"/>
+    <w:basedOn w:val="Normal"/>
+    <w:uiPriority w:val="99"/>
+    <w:semiHidden/>
+    <w:unhideWhenUsed/>
+    <w:rsid w:val="00422D9E"/>
+    <w:pPr>
+      <w:keepNext/>
+      <w:numPr>
+        <w:ilvl w:val="4"/>
+        <w:numId w:val="1"/>
+      </w:numPr>
+      <w:contextualSpacing/>
+      <w:outlineLvl w:val="4"/>
+    </w:pPr>
+    <w:rPr>
+      <w:rFonts w:ascii="Verdana" w:eastAsia="MS Gothic" w:hAnsi="Verdana"/>
+    </w:rPr>
+  </w:style>
+  <w:style w:type="paragraph" w:customStyle="1" w:styleId="NoteLevel61">
+    <w:name w:val="Note Level 61"/>
+    <w:basedOn w:val="Normal"/>
+    <w:uiPriority w:val="99"/>
+    <w:semiHidden/>
+    <w:unhideWhenUsed/>
+    <w:rsid w:val="00422D9E"/>
+    <w:pPr>
+      <w:keepNext/>
+      <w:numPr>
+        <w:ilvl w:val="5"/>
+        <w:numId w:val="1"/>
+      </w:numPr>
+      <w:contextualSpacing/>
+      <w:outlineLvl w:val="5"/>
+    </w:pPr>
+    <w:rPr>
+      <w:rFonts w:ascii="Verdana" w:eastAsia="MS Gothic" w:hAnsi="Verdana"/>
+    </w:rPr>
+  </w:style>
+  <w:style w:type="paragraph" w:customStyle="1" w:styleId="NoteLevel71">
+    <w:name w:val="Note Level 71"/>
+    <w:basedOn w:val="Normal"/>
+    <w:uiPriority w:val="99"/>
+    <w:semiHidden/>
+    <w:unhideWhenUsed/>
+    <w:rsid w:val="00422D9E"/>
+    <w:pPr>
+      <w:keepNext/>
+      <w:numPr>
+        <w:ilvl w:val="6"/>
+        <w:numId w:val="1"/>
+      </w:numPr>
+      <w:contextualSpacing/>
+      <w:outlineLvl w:val="6"/>
+    </w:pPr>
+    <w:rPr>
+      <w:rFonts w:ascii="Verdana" w:eastAsia="MS Gothic" w:hAnsi="Verdana"/>
+    </w:rPr>
+  </w:style>
+  <w:style w:type="paragraph" w:customStyle="1" w:styleId="NoteLevel81">
+    <w:name w:val="Note Level 81"/>
+    <w:basedOn w:val="Normal"/>
+    <w:uiPriority w:val="99"/>
+    <w:semiHidden/>
+    <w:unhideWhenUsed/>
+    <w:rsid w:val="00422D9E"/>
+    <w:pPr>
+      <w:keepNext/>
+      <w:numPr>
+        <w:ilvl w:val="7"/>
+        <w:numId w:val="1"/>
+      </w:numPr>
+      <w:contextualSpacing/>
+      <w:outlineLvl w:val="7"/>
+    </w:pPr>
+    <w:rPr>
+      <w:rFonts w:ascii="Verdana" w:eastAsia="MS Gothic" w:hAnsi="Verdana"/>
+    </w:rPr>
+  </w:style>
+  <w:style w:type="paragraph" w:customStyle="1" w:styleId="NoteLevel91">
+    <w:name w:val="Note Level 91"/>
     <w:basedOn w:val="Normal"/>
     <w:uiPriority w:val="99"/>
     <w:semiHidden/>

</xml_diff>